<commit_message>
Pulled in old lab 4 files, added ESP01 change canidate from april douglas, added web files, changed lab report order, modified lab 4E for clarity
</commit_message>
<xml_diff>
--- a/Lab03Report.docx
+++ b/Lab03Report.docx
@@ -170,6 +170,10 @@
     <w:p>
       <w:pPr>
         <w:pStyle w:val="PlainText"/>
+        <w:numPr>
+          <w:ilvl w:val="0"/>
+          <w:numId w:val="9"/>
+        </w:numPr>
         <w:spacing w:line="264" w:lineRule="auto"/>
         <w:jc w:val="both"/>
         <w:rPr>
@@ -179,24 +183,6 @@
           <w:szCs w:val="24"/>
         </w:rPr>
       </w:pPr>
-      <w:r>
-        <w:rPr>
-          <w:rFonts w:ascii="Times New Roman" w:eastAsia="Times New Roman" w:hAnsi="Times New Roman"/>
-          <w:color w:val="000000"/>
-          <w:sz w:val="24"/>
-          <w:szCs w:val="24"/>
-        </w:rPr>
-        <w:t>A)</w:t>
-      </w:r>
-      <w:r>
-        <w:rPr>
-          <w:rFonts w:ascii="Times New Roman" w:eastAsia="Times New Roman" w:hAnsi="Times New Roman"/>
-          <w:color w:val="000000"/>
-          <w:sz w:val="24"/>
-          <w:szCs w:val="24"/>
-        </w:rPr>
-        <w:t xml:space="preserve"> </w:t>
-      </w:r>
       <w:r>
         <w:rPr>
           <w:rFonts w:ascii="Times New Roman" w:eastAsia="Times New Roman" w:hAnsi="Times New Roman"/>
@@ -223,43 +209,54 @@
     <w:p>
       <w:pPr>
         <w:pStyle w:val="PlainText"/>
+        <w:numPr>
+          <w:ilvl w:val="0"/>
+          <w:numId w:val="10"/>
+        </w:numPr>
         <w:spacing w:line="264" w:lineRule="auto"/>
-        <w:ind w:left="720"/>
-        <w:jc w:val="both"/>
-        <w:rPr>
-          <w:rFonts w:ascii="Times New Roman" w:eastAsia="Times New Roman" w:hAnsi="Times New Roman"/>
-          <w:color w:val="000000"/>
-          <w:sz w:val="24"/>
-          <w:szCs w:val="24"/>
-        </w:rPr>
-      </w:pPr>
-      <w:r>
-        <w:rPr>
-          <w:rFonts w:ascii="Times New Roman" w:eastAsia="Times New Roman" w:hAnsi="Times New Roman"/>
-          <w:color w:val="000000"/>
-          <w:sz w:val="24"/>
-          <w:szCs w:val="24"/>
-        </w:rPr>
-        <w:t xml:space="preserve">Copy over the parts of the requirements document that stayed the same from your lab doc. Add and </w:t>
-      </w:r>
-      <w:r>
-        <w:rPr>
-          <w:rFonts w:ascii="Times New Roman" w:eastAsia="Times New Roman" w:hAnsi="Times New Roman"/>
-          <w:color w:val="000000"/>
-          <w:sz w:val="24"/>
-          <w:szCs w:val="24"/>
-          <w:highlight w:val="yellow"/>
-        </w:rPr>
-        <w:t>highlight</w:t>
-      </w:r>
-      <w:r>
-        <w:rPr>
-          <w:rFonts w:ascii="Times New Roman" w:eastAsia="Times New Roman" w:hAnsi="Times New Roman"/>
-          <w:color w:val="000000"/>
-          <w:sz w:val="24"/>
-          <w:szCs w:val="24"/>
-        </w:rPr>
-        <w:t xml:space="preserve"> any changes or additions.</w:t>
+        <w:jc w:val="both"/>
+        <w:rPr>
+          <w:rFonts w:ascii="Segoe UI Symbol" w:eastAsia="Times New Roman" w:hAnsi="Segoe UI Symbol" w:cs="Segoe UI Symbol"/>
+          <w:color w:val="000000"/>
+          <w:sz w:val="24"/>
+          <w:szCs w:val="24"/>
+        </w:rPr>
+      </w:pPr>
+      <w:r>
+        <w:rPr>
+          <w:rFonts w:ascii="Times New Roman" w:eastAsia="Times New Roman" w:hAnsi="Times New Roman"/>
+          <w:color w:val="000000"/>
+          <w:sz w:val="24"/>
+          <w:szCs w:val="24"/>
+        </w:rPr>
+        <w:t xml:space="preserve">I have </w:t>
+      </w:r>
+      <w:r>
+        <w:rPr>
+          <w:rFonts w:ascii="Times New Roman" w:eastAsia="Times New Roman" w:hAnsi="Times New Roman"/>
+          <w:color w:val="000000"/>
+          <w:sz w:val="24"/>
+          <w:szCs w:val="24"/>
+        </w:rPr>
+        <w:t>completed the Project Requirements Document at the end of this lab document</w:t>
+      </w:r>
+      <w:r>
+        <w:rPr>
+          <w:rFonts w:ascii="Times New Roman" w:eastAsia="Times New Roman" w:hAnsi="Times New Roman"/>
+          <w:color w:val="000000"/>
+          <w:sz w:val="24"/>
+          <w:szCs w:val="24"/>
+        </w:rPr>
+        <w:t xml:space="preserve"> (Check box if true).  </w:t>
+      </w:r>
+      <w:r>
+        <w:rPr>
+          <w:rFonts w:ascii="Segoe UI Symbol" w:eastAsia="Times New Roman" w:hAnsi="Segoe UI Symbol" w:cs="Segoe UI Symbol"/>
+          <w:color w:val="000000"/>
+          <w:sz w:val="24"/>
+          <w:szCs w:val="24"/>
+        </w:rPr>
+        <w:t>☐</w:t>
       </w:r>
     </w:p>
     <w:p>
@@ -279,492 +276,6 @@
     <w:p>
       <w:pPr>
         <w:pStyle w:val="PlainText"/>
-        <w:numPr>
-          <w:ilvl w:val="0"/>
-          <w:numId w:val="8"/>
-        </w:numPr>
-        <w:spacing w:after="240" w:line="264" w:lineRule="auto"/>
-        <w:ind w:left="720"/>
-        <w:jc w:val="both"/>
-        <w:rPr>
-          <w:rFonts w:ascii="Times New Roman" w:eastAsia="Times New Roman" w:hAnsi="Times New Roman"/>
-          <w:color w:val="000000"/>
-          <w:sz w:val="24"/>
-          <w:szCs w:val="24"/>
-        </w:rPr>
-      </w:pPr>
-      <w:r>
-        <w:rPr>
-          <w:rFonts w:ascii="Times New Roman" w:eastAsia="Times New Roman" w:hAnsi="Times New Roman"/>
-          <w:color w:val="000000"/>
-          <w:sz w:val="24"/>
-          <w:szCs w:val="24"/>
-        </w:rPr>
-        <w:t>Overview</w:t>
-      </w:r>
-    </w:p>
-    <w:p>
-      <w:pPr>
-        <w:pStyle w:val="PlainText"/>
-        <w:numPr>
-          <w:ilvl w:val="1"/>
-          <w:numId w:val="8"/>
-        </w:numPr>
-        <w:spacing w:after="240" w:line="264" w:lineRule="auto"/>
-        <w:ind w:left="1170"/>
-        <w:jc w:val="both"/>
-        <w:rPr>
-          <w:rFonts w:ascii="Times New Roman" w:eastAsia="Times New Roman" w:hAnsi="Times New Roman"/>
-          <w:color w:val="000000"/>
-          <w:sz w:val="24"/>
-          <w:szCs w:val="24"/>
-        </w:rPr>
-      </w:pPr>
-      <w:r>
-        <w:rPr>
-          <w:rFonts w:ascii="Times New Roman" w:eastAsia="Times New Roman" w:hAnsi="Times New Roman"/>
-          <w:color w:val="000000"/>
-          <w:sz w:val="24"/>
-          <w:szCs w:val="24"/>
-        </w:rPr>
-        <w:t>Objectives: Why are we doing this project? What is the purpose?</w:t>
-      </w:r>
-    </w:p>
-    <w:p>
-      <w:pPr>
-        <w:pStyle w:val="PlainText"/>
-        <w:numPr>
-          <w:ilvl w:val="1"/>
-          <w:numId w:val="8"/>
-        </w:numPr>
-        <w:spacing w:after="240" w:line="264" w:lineRule="auto"/>
-        <w:ind w:left="1170"/>
-        <w:jc w:val="both"/>
-        <w:rPr>
-          <w:rFonts w:ascii="Times New Roman" w:eastAsia="Times New Roman" w:hAnsi="Times New Roman"/>
-          <w:color w:val="000000"/>
-          <w:sz w:val="24"/>
-          <w:szCs w:val="24"/>
-        </w:rPr>
-      </w:pPr>
-      <w:r>
-        <w:rPr>
-          <w:rFonts w:ascii="Times New Roman" w:eastAsia="Times New Roman" w:hAnsi="Times New Roman"/>
-          <w:color w:val="000000"/>
-          <w:sz w:val="24"/>
-          <w:szCs w:val="24"/>
-        </w:rPr>
-        <w:t>Process: How will the project be developed?</w:t>
-      </w:r>
-    </w:p>
-    <w:p>
-      <w:pPr>
-        <w:pStyle w:val="PlainText"/>
-        <w:numPr>
-          <w:ilvl w:val="1"/>
-          <w:numId w:val="8"/>
-        </w:numPr>
-        <w:spacing w:after="240" w:line="264" w:lineRule="auto"/>
-        <w:ind w:left="1170"/>
-        <w:jc w:val="both"/>
-        <w:rPr>
-          <w:rFonts w:ascii="Times New Roman" w:eastAsia="Times New Roman" w:hAnsi="Times New Roman"/>
-          <w:color w:val="000000"/>
-          <w:sz w:val="24"/>
-          <w:szCs w:val="24"/>
-        </w:rPr>
-      </w:pPr>
-      <w:r>
-        <w:rPr>
-          <w:rFonts w:ascii="Times New Roman" w:eastAsia="Times New Roman" w:hAnsi="Times New Roman"/>
-          <w:color w:val="000000"/>
-          <w:sz w:val="24"/>
-          <w:szCs w:val="24"/>
-        </w:rPr>
-        <w:t>Roles and Responsibilities: Who will do what?  Who are the clients?</w:t>
-      </w:r>
-    </w:p>
-    <w:p>
-      <w:pPr>
-        <w:pStyle w:val="PlainText"/>
-        <w:numPr>
-          <w:ilvl w:val="1"/>
-          <w:numId w:val="8"/>
-        </w:numPr>
-        <w:spacing w:after="240" w:line="264" w:lineRule="auto"/>
-        <w:ind w:left="1170"/>
-        <w:jc w:val="both"/>
-        <w:rPr>
-          <w:rFonts w:ascii="Times New Roman" w:eastAsia="Times New Roman" w:hAnsi="Times New Roman"/>
-          <w:color w:val="000000"/>
-          <w:sz w:val="24"/>
-          <w:szCs w:val="24"/>
-        </w:rPr>
-      </w:pPr>
-      <w:r>
-        <w:rPr>
-          <w:rFonts w:ascii="Times New Roman" w:eastAsia="Times New Roman" w:hAnsi="Times New Roman"/>
-          <w:color w:val="000000"/>
-          <w:sz w:val="24"/>
-          <w:szCs w:val="24"/>
-        </w:rPr>
-        <w:t>Interactions with Existing Systems: How will it fit in?</w:t>
-      </w:r>
-    </w:p>
-    <w:p>
-      <w:pPr>
-        <w:pStyle w:val="PlainText"/>
-        <w:numPr>
-          <w:ilvl w:val="1"/>
-          <w:numId w:val="8"/>
-        </w:numPr>
-        <w:spacing w:after="240" w:line="264" w:lineRule="auto"/>
-        <w:ind w:left="1170"/>
-        <w:jc w:val="both"/>
-        <w:rPr>
-          <w:rFonts w:ascii="Times New Roman" w:eastAsia="Times New Roman" w:hAnsi="Times New Roman"/>
-          <w:color w:val="000000"/>
-          <w:sz w:val="24"/>
-          <w:szCs w:val="24"/>
-        </w:rPr>
-      </w:pPr>
-      <w:r>
-        <w:rPr>
-          <w:rFonts w:ascii="Times New Roman" w:eastAsia="Times New Roman" w:hAnsi="Times New Roman"/>
-          <w:color w:val="000000"/>
-          <w:sz w:val="24"/>
-          <w:szCs w:val="24"/>
-        </w:rPr>
-        <w:t>Terminology: Define terms used in the document.</w:t>
-      </w:r>
-    </w:p>
-    <w:p>
-      <w:pPr>
-        <w:pStyle w:val="PlainText"/>
-        <w:numPr>
-          <w:ilvl w:val="1"/>
-          <w:numId w:val="8"/>
-        </w:numPr>
-        <w:spacing w:after="240" w:line="264" w:lineRule="auto"/>
-        <w:ind w:left="1170"/>
-        <w:jc w:val="both"/>
-        <w:rPr>
-          <w:rFonts w:ascii="Times New Roman" w:eastAsia="Times New Roman" w:hAnsi="Times New Roman"/>
-          <w:color w:val="000000"/>
-          <w:sz w:val="24"/>
-          <w:szCs w:val="24"/>
-        </w:rPr>
-      </w:pPr>
-      <w:r>
-        <w:rPr>
-          <w:rFonts w:ascii="Times New Roman" w:eastAsia="Times New Roman" w:hAnsi="Times New Roman"/>
-          <w:color w:val="000000"/>
-          <w:sz w:val="24"/>
-          <w:szCs w:val="24"/>
-        </w:rPr>
-        <w:t>Security: How will intellectual property be managed?</w:t>
-      </w:r>
-    </w:p>
-    <w:p>
-      <w:pPr>
-        <w:pStyle w:val="PlainText"/>
-        <w:numPr>
-          <w:ilvl w:val="0"/>
-          <w:numId w:val="8"/>
-        </w:numPr>
-        <w:spacing w:after="240" w:line="264" w:lineRule="auto"/>
-        <w:ind w:left="720"/>
-        <w:jc w:val="both"/>
-        <w:rPr>
-          <w:rFonts w:ascii="Times New Roman" w:eastAsia="Times New Roman" w:hAnsi="Times New Roman"/>
-          <w:color w:val="000000"/>
-          <w:sz w:val="24"/>
-          <w:szCs w:val="24"/>
-        </w:rPr>
-      </w:pPr>
-      <w:r>
-        <w:rPr>
-          <w:rFonts w:ascii="Times New Roman" w:eastAsia="Times New Roman" w:hAnsi="Times New Roman"/>
-          <w:color w:val="000000"/>
-          <w:sz w:val="24"/>
-          <w:szCs w:val="24"/>
-        </w:rPr>
-        <w:t>Function Description</w:t>
-      </w:r>
-    </w:p>
-    <w:p>
-      <w:pPr>
-        <w:pStyle w:val="PlainText"/>
-        <w:numPr>
-          <w:ilvl w:val="1"/>
-          <w:numId w:val="8"/>
-        </w:numPr>
-        <w:spacing w:after="240" w:line="264" w:lineRule="auto"/>
-        <w:ind w:left="1170"/>
-        <w:jc w:val="both"/>
-        <w:rPr>
-          <w:rFonts w:ascii="Times New Roman" w:eastAsia="Times New Roman" w:hAnsi="Times New Roman"/>
-          <w:color w:val="000000"/>
-          <w:sz w:val="24"/>
-          <w:szCs w:val="24"/>
-        </w:rPr>
-      </w:pPr>
-      <w:r>
-        <w:rPr>
-          <w:rFonts w:ascii="Times New Roman" w:eastAsia="Times New Roman" w:hAnsi="Times New Roman"/>
-          <w:color w:val="000000"/>
-          <w:sz w:val="24"/>
-          <w:szCs w:val="24"/>
-        </w:rPr>
-        <w:t>Functionality: What will the system do precisely?</w:t>
-      </w:r>
-    </w:p>
-    <w:p>
-      <w:pPr>
-        <w:pStyle w:val="PlainText"/>
-        <w:numPr>
-          <w:ilvl w:val="1"/>
-          <w:numId w:val="8"/>
-        </w:numPr>
-        <w:spacing w:after="240" w:line="264" w:lineRule="auto"/>
-        <w:ind w:left="1170"/>
-        <w:jc w:val="both"/>
-        <w:rPr>
-          <w:rFonts w:ascii="Times New Roman" w:eastAsia="Times New Roman" w:hAnsi="Times New Roman"/>
-          <w:color w:val="000000"/>
-          <w:sz w:val="24"/>
-          <w:szCs w:val="24"/>
-        </w:rPr>
-      </w:pPr>
-      <w:r>
-        <w:rPr>
-          <w:rFonts w:ascii="Times New Roman" w:eastAsia="Times New Roman" w:hAnsi="Times New Roman"/>
-          <w:color w:val="000000"/>
-          <w:sz w:val="24"/>
-          <w:szCs w:val="24"/>
-        </w:rPr>
-        <w:t>Scope: List the phases and what will be delivered in each phase.</w:t>
-      </w:r>
-    </w:p>
-    <w:p>
-      <w:pPr>
-        <w:pStyle w:val="PlainText"/>
-        <w:numPr>
-          <w:ilvl w:val="1"/>
-          <w:numId w:val="8"/>
-        </w:numPr>
-        <w:spacing w:after="240" w:line="264" w:lineRule="auto"/>
-        <w:ind w:left="1170"/>
-        <w:jc w:val="both"/>
-        <w:rPr>
-          <w:rFonts w:ascii="Times New Roman" w:eastAsia="Times New Roman" w:hAnsi="Times New Roman"/>
-          <w:color w:val="000000"/>
-          <w:sz w:val="24"/>
-          <w:szCs w:val="24"/>
-        </w:rPr>
-      </w:pPr>
-      <w:r>
-        <w:rPr>
-          <w:rFonts w:ascii="Times New Roman" w:eastAsia="Times New Roman" w:hAnsi="Times New Roman"/>
-          <w:color w:val="000000"/>
-          <w:sz w:val="24"/>
-          <w:szCs w:val="24"/>
-        </w:rPr>
-        <w:t>Prototypes: How will intermediate progress be demonstrated?</w:t>
-      </w:r>
-    </w:p>
-    <w:p>
-      <w:pPr>
-        <w:pStyle w:val="PlainText"/>
-        <w:numPr>
-          <w:ilvl w:val="1"/>
-          <w:numId w:val="8"/>
-        </w:numPr>
-        <w:spacing w:after="240" w:line="264" w:lineRule="auto"/>
-        <w:ind w:left="1170"/>
-        <w:jc w:val="both"/>
-        <w:rPr>
-          <w:rFonts w:ascii="Times New Roman" w:eastAsia="Times New Roman" w:hAnsi="Times New Roman"/>
-          <w:color w:val="000000"/>
-          <w:sz w:val="24"/>
-          <w:szCs w:val="24"/>
-        </w:rPr>
-      </w:pPr>
-      <w:r>
-        <w:rPr>
-          <w:rFonts w:ascii="Times New Roman" w:eastAsia="Times New Roman" w:hAnsi="Times New Roman"/>
-          <w:color w:val="000000"/>
-          <w:sz w:val="24"/>
-          <w:szCs w:val="24"/>
-        </w:rPr>
-        <w:t>Performance: Define the measures and describe how they will be determined.</w:t>
-      </w:r>
-    </w:p>
-    <w:p>
-      <w:pPr>
-        <w:pStyle w:val="PlainText"/>
-        <w:numPr>
-          <w:ilvl w:val="1"/>
-          <w:numId w:val="8"/>
-        </w:numPr>
-        <w:spacing w:after="240" w:line="264" w:lineRule="auto"/>
-        <w:ind w:left="1170"/>
-        <w:jc w:val="both"/>
-        <w:rPr>
-          <w:rFonts w:ascii="Times New Roman" w:eastAsia="Times New Roman" w:hAnsi="Times New Roman"/>
-          <w:color w:val="000000"/>
-          <w:sz w:val="24"/>
-          <w:szCs w:val="24"/>
-        </w:rPr>
-      </w:pPr>
-      <w:r>
-        <w:rPr>
-          <w:rFonts w:ascii="Times New Roman" w:eastAsia="Times New Roman" w:hAnsi="Times New Roman"/>
-          <w:color w:val="000000"/>
-          <w:sz w:val="24"/>
-          <w:szCs w:val="24"/>
-        </w:rPr>
-        <w:t>Usability: Describe the interfaces. Be quantitative if possible.</w:t>
-      </w:r>
-    </w:p>
-    <w:p>
-      <w:pPr>
-        <w:pStyle w:val="PlainText"/>
-        <w:numPr>
-          <w:ilvl w:val="1"/>
-          <w:numId w:val="8"/>
-        </w:numPr>
-        <w:spacing w:after="240" w:line="264" w:lineRule="auto"/>
-        <w:ind w:left="1170"/>
-        <w:jc w:val="both"/>
-        <w:rPr>
-          <w:rFonts w:ascii="Times New Roman" w:eastAsia="Times New Roman" w:hAnsi="Times New Roman"/>
-          <w:color w:val="000000"/>
-          <w:sz w:val="24"/>
-          <w:szCs w:val="24"/>
-        </w:rPr>
-      </w:pPr>
-      <w:r>
-        <w:rPr>
-          <w:rFonts w:ascii="Times New Roman" w:eastAsia="Times New Roman" w:hAnsi="Times New Roman"/>
-          <w:color w:val="000000"/>
-          <w:sz w:val="24"/>
-          <w:szCs w:val="24"/>
-        </w:rPr>
-        <w:t>Safety: Explain any safety requirements and how they will be measured.</w:t>
-      </w:r>
-    </w:p>
-    <w:p>
-      <w:pPr>
-        <w:pStyle w:val="PlainText"/>
-        <w:numPr>
-          <w:ilvl w:val="0"/>
-          <w:numId w:val="8"/>
-        </w:numPr>
-        <w:spacing w:after="240" w:line="264" w:lineRule="auto"/>
-        <w:ind w:left="720"/>
-        <w:jc w:val="both"/>
-        <w:rPr>
-          <w:rFonts w:ascii="Times New Roman" w:eastAsia="Times New Roman" w:hAnsi="Times New Roman"/>
-          <w:color w:val="000000"/>
-          <w:sz w:val="24"/>
-          <w:szCs w:val="24"/>
-        </w:rPr>
-      </w:pPr>
-      <w:r>
-        <w:rPr>
-          <w:rFonts w:ascii="Times New Roman" w:eastAsia="Times New Roman" w:hAnsi="Times New Roman"/>
-          <w:color w:val="000000"/>
-          <w:sz w:val="24"/>
-          <w:szCs w:val="24"/>
-        </w:rPr>
-        <w:t>Deliverables</w:t>
-      </w:r>
-    </w:p>
-    <w:p>
-      <w:pPr>
-        <w:pStyle w:val="PlainText"/>
-        <w:numPr>
-          <w:ilvl w:val="1"/>
-          <w:numId w:val="8"/>
-        </w:numPr>
-        <w:spacing w:after="240" w:line="264" w:lineRule="auto"/>
-        <w:ind w:left="1170"/>
-        <w:jc w:val="both"/>
-        <w:rPr>
-          <w:rFonts w:ascii="Times New Roman" w:eastAsia="Times New Roman" w:hAnsi="Times New Roman"/>
-          <w:color w:val="000000"/>
-          <w:sz w:val="24"/>
-          <w:szCs w:val="24"/>
-        </w:rPr>
-      </w:pPr>
-      <w:r>
-        <w:rPr>
-          <w:rFonts w:ascii="Times New Roman" w:eastAsia="Times New Roman" w:hAnsi="Times New Roman"/>
-          <w:color w:val="000000"/>
-          <w:sz w:val="24"/>
-          <w:szCs w:val="24"/>
-        </w:rPr>
-        <w:t>Reports: How will the system be described?</w:t>
-      </w:r>
-    </w:p>
-    <w:p>
-      <w:pPr>
-        <w:pStyle w:val="PlainText"/>
-        <w:numPr>
-          <w:ilvl w:val="1"/>
-          <w:numId w:val="8"/>
-        </w:numPr>
-        <w:spacing w:after="240" w:line="264" w:lineRule="auto"/>
-        <w:ind w:left="1170"/>
-        <w:jc w:val="both"/>
-        <w:rPr>
-          <w:rFonts w:ascii="Times New Roman" w:eastAsia="Times New Roman" w:hAnsi="Times New Roman"/>
-          <w:color w:val="000000"/>
-          <w:sz w:val="24"/>
-          <w:szCs w:val="24"/>
-        </w:rPr>
-      </w:pPr>
-      <w:r>
-        <w:rPr>
-          <w:rFonts w:ascii="Times New Roman" w:eastAsia="Times New Roman" w:hAnsi="Times New Roman"/>
-          <w:color w:val="000000"/>
-          <w:sz w:val="24"/>
-          <w:szCs w:val="24"/>
-        </w:rPr>
-        <w:t>Audits: How will the clients evaluate progress?</w:t>
-      </w:r>
-    </w:p>
-    <w:p>
-      <w:pPr>
-        <w:pStyle w:val="PlainText"/>
-        <w:numPr>
-          <w:ilvl w:val="1"/>
-          <w:numId w:val="8"/>
-        </w:numPr>
-        <w:spacing w:after="240" w:line="264" w:lineRule="auto"/>
-        <w:ind w:left="1170"/>
-        <w:jc w:val="both"/>
-        <w:rPr>
-          <w:rFonts w:ascii="Times New Roman" w:eastAsia="Times New Roman" w:hAnsi="Times New Roman"/>
-          <w:color w:val="000000"/>
-          <w:sz w:val="24"/>
-          <w:szCs w:val="24"/>
-        </w:rPr>
-      </w:pPr>
-      <w:r>
-        <w:rPr>
-          <w:rFonts w:ascii="Times New Roman" w:eastAsia="Times New Roman" w:hAnsi="Times New Roman"/>
-          <w:color w:val="000000"/>
-          <w:sz w:val="24"/>
-          <w:szCs w:val="24"/>
-        </w:rPr>
-        <w:t>Outcomes: What are the deliverables? How do we know when it is done?</w:t>
-      </w:r>
-    </w:p>
-    <w:p>
-      <w:pPr>
-        <w:pStyle w:val="PlainText"/>
         <w:spacing w:line="264" w:lineRule="auto"/>
         <w:jc w:val="both"/>
         <w:rPr>
@@ -781,17 +292,7 @@
           <w:sz w:val="24"/>
           <w:szCs w:val="24"/>
         </w:rPr>
-        <w:lastRenderedPageBreak/>
-        <w:t>B</w:t>
-      </w:r>
-      <w:r>
-        <w:rPr>
-          <w:rFonts w:ascii="Times New Roman" w:eastAsia="Times New Roman" w:hAnsi="Times New Roman"/>
-          <w:color w:val="000000"/>
-          <w:sz w:val="24"/>
-          <w:szCs w:val="24"/>
-        </w:rPr>
-        <w:t xml:space="preserve">) </w:t>
+        <w:t xml:space="preserve">B) </w:t>
       </w:r>
       <w:r>
         <w:rPr>
@@ -894,16 +395,7 @@
           <w:sz w:val="24"/>
           <w:szCs w:val="24"/>
         </w:rPr>
-        <w:t>C</w:t>
-      </w:r>
-      <w:r>
-        <w:rPr>
-          <w:rFonts w:ascii="Times New Roman" w:eastAsia="Times New Roman" w:hAnsi="Times New Roman"/>
-          <w:color w:val="000000"/>
-          <w:sz w:val="24"/>
-          <w:szCs w:val="24"/>
-        </w:rPr>
-        <w:t xml:space="preserve">) </w:t>
+        <w:t xml:space="preserve">C) </w:t>
       </w:r>
       <w:r>
         <w:rPr>
@@ -952,6 +444,7 @@
         </w:rPr>
         <w:t xml:space="preserve">Using KiCad, </w:t>
       </w:r>
+      <w:proofErr w:type="gramStart"/>
       <w:r>
         <w:rPr>
           <w:rFonts w:ascii="Times New Roman" w:eastAsia="Times New Roman" w:hAnsi="Times New Roman" w:cs="Times New Roman"/>
@@ -961,7 +454,43 @@
           <w:szCs w:val="24"/>
           <w14:ligatures w14:val="none"/>
         </w:rPr>
-        <w:t>Create a schematic or figure showing all external components connected to the TM4C123 board. You do not need to show hardware components on the TM4C123 LaunchPad board</w:t>
+        <w:t>Create</w:t>
+      </w:r>
+      <w:proofErr w:type="gramEnd"/>
+      <w:r>
+        <w:rPr>
+          <w:rFonts w:ascii="Times New Roman" w:eastAsia="Times New Roman" w:hAnsi="Times New Roman" w:cs="Times New Roman"/>
+          <w:color w:val="000000"/>
+          <w:kern w:val="0"/>
+          <w:sz w:val="24"/>
+          <w:szCs w:val="24"/>
+          <w14:ligatures w14:val="none"/>
+        </w:rPr>
+        <w:t xml:space="preserve"> a schematic or figure showing all external components connected to the TM4C123 board. You do not need to show hardware components on the TM4C123 </w:t>
+      </w:r>
+      <w:proofErr w:type="spellStart"/>
+      <w:r>
+        <w:rPr>
+          <w:rFonts w:ascii="Times New Roman" w:eastAsia="Times New Roman" w:hAnsi="Times New Roman" w:cs="Times New Roman"/>
+          <w:color w:val="000000"/>
+          <w:kern w:val="0"/>
+          <w:sz w:val="24"/>
+          <w:szCs w:val="24"/>
+          <w14:ligatures w14:val="none"/>
+        </w:rPr>
+        <w:t>LaunchPad</w:t>
+      </w:r>
+      <w:proofErr w:type="spellEnd"/>
+      <w:r>
+        <w:rPr>
+          <w:rFonts w:ascii="Times New Roman" w:eastAsia="Times New Roman" w:hAnsi="Times New Roman" w:cs="Times New Roman"/>
+          <w:color w:val="000000"/>
+          <w:kern w:val="0"/>
+          <w:sz w:val="24"/>
+          <w:szCs w:val="24"/>
+          <w14:ligatures w14:val="none"/>
+        </w:rPr>
+        <w:t xml:space="preserve"> board</w:t>
       </w:r>
       <w:r>
         <w:rPr>
@@ -1005,15 +534,7 @@
           <w:color w:val="000000"/>
           <w:szCs w:val="24"/>
         </w:rPr>
-        <w:t>D</w:t>
-      </w:r>
-      <w:r>
-        <w:rPr>
-          <w:rFonts w:ascii="Times New Roman" w:hAnsi="Times New Roman"/>
-          <w:color w:val="000000"/>
-          <w:szCs w:val="24"/>
-        </w:rPr>
-        <w:t xml:space="preserve">) </w:t>
+        <w:t xml:space="preserve">D) </w:t>
       </w:r>
       <w:r>
         <w:rPr>
@@ -1093,6 +614,20 @@
     <w:p>
       <w:pPr>
         <w:pStyle w:val="PlainText"/>
+        <w:spacing w:after="160" w:line="264" w:lineRule="auto"/>
+        <w:ind w:left="360"/>
+        <w:jc w:val="both"/>
+        <w:rPr>
+          <w:rFonts w:ascii="Times New Roman" w:eastAsia="Times New Roman" w:hAnsi="Times New Roman"/>
+          <w:color w:val="000000"/>
+          <w:sz w:val="24"/>
+          <w:szCs w:val="24"/>
+        </w:rPr>
+      </w:pPr>
+    </w:p>
+    <w:p>
+      <w:pPr>
+        <w:pStyle w:val="PlainText"/>
         <w:numPr>
           <w:ilvl w:val="0"/>
           <w:numId w:val="3"/>
@@ -1148,15 +683,7 @@
           <w:color w:val="000000"/>
           <w:szCs w:val="24"/>
         </w:rPr>
-        <w:t>E</w:t>
-      </w:r>
-      <w:r>
-        <w:rPr>
-          <w:rFonts w:ascii="Times New Roman" w:hAnsi="Times New Roman"/>
-          <w:color w:val="000000"/>
-          <w:szCs w:val="24"/>
-        </w:rPr>
-        <w:t xml:space="preserve">) </w:t>
+        <w:t xml:space="preserve">E) </w:t>
       </w:r>
       <w:r>
         <w:rPr>
@@ -1209,6 +736,18 @@
     </w:p>
     <w:p>
       <w:pPr>
+        <w:spacing w:line="264" w:lineRule="auto"/>
+        <w:ind w:left="360"/>
+        <w:jc w:val="both"/>
+        <w:rPr>
+          <w:rFonts w:ascii="Times New Roman" w:hAnsi="Times New Roman"/>
+          <w:color w:val="000000"/>
+          <w:szCs w:val="24"/>
+        </w:rPr>
+      </w:pPr>
+    </w:p>
+    <w:p>
+      <w:pPr>
         <w:pStyle w:val="ListParagraph"/>
         <w:numPr>
           <w:ilvl w:val="0"/>
@@ -1254,6 +793,17 @@
     </w:p>
     <w:p>
       <w:pPr>
+        <w:spacing w:line="264" w:lineRule="auto"/>
+        <w:jc w:val="both"/>
+        <w:rPr>
+          <w:rFonts w:ascii="Times New Roman" w:hAnsi="Times New Roman"/>
+          <w:color w:val="000000"/>
+          <w:szCs w:val="24"/>
+        </w:rPr>
+      </w:pPr>
+    </w:p>
+    <w:p>
+      <w:pPr>
         <w:pStyle w:val="ListParagraph"/>
         <w:numPr>
           <w:ilvl w:val="0"/>
@@ -1290,6 +840,17 @@
     </w:p>
     <w:p>
       <w:pPr>
+        <w:spacing w:line="264" w:lineRule="auto"/>
+        <w:jc w:val="both"/>
+        <w:rPr>
+          <w:rFonts w:ascii="Times New Roman" w:hAnsi="Times New Roman"/>
+          <w:color w:val="000000"/>
+          <w:szCs w:val="24"/>
+        </w:rPr>
+      </w:pPr>
+    </w:p>
+    <w:p>
+      <w:pPr>
         <w:pStyle w:val="ListParagraph"/>
         <w:numPr>
           <w:ilvl w:val="0"/>
@@ -1326,6 +887,17 @@
     </w:p>
     <w:p>
       <w:pPr>
+        <w:spacing w:line="264" w:lineRule="auto"/>
+        <w:jc w:val="both"/>
+        <w:rPr>
+          <w:rFonts w:ascii="Times New Roman" w:hAnsi="Times New Roman"/>
+          <w:color w:val="000000"/>
+          <w:szCs w:val="24"/>
+        </w:rPr>
+      </w:pPr>
+    </w:p>
+    <w:p>
+      <w:pPr>
         <w:pStyle w:val="ListParagraph"/>
         <w:numPr>
           <w:ilvl w:val="0"/>
@@ -1376,6 +948,17 @@
         <w:jc w:val="both"/>
         <w:rPr>
           <w:rFonts w:ascii="Times New Roman" w:hAnsi="Times New Roman"/>
+          <w:color w:val="000000"/>
+          <w:szCs w:val="24"/>
+        </w:rPr>
+      </w:pPr>
+    </w:p>
+    <w:p>
+      <w:pPr>
+        <w:spacing w:line="264" w:lineRule="auto"/>
+        <w:jc w:val="both"/>
+        <w:rPr>
+          <w:rFonts w:ascii="Times New Roman" w:hAnsi="Times New Roman"/>
           <w:b/>
           <w:bCs/>
           <w:i/>
@@ -1390,15 +973,8 @@
           <w:color w:val="000000"/>
           <w:szCs w:val="24"/>
         </w:rPr>
-        <w:t>F</w:t>
-      </w:r>
-      <w:r>
-        <w:rPr>
-          <w:rFonts w:ascii="Times New Roman" w:hAnsi="Times New Roman"/>
-          <w:color w:val="000000"/>
-          <w:szCs w:val="24"/>
-        </w:rPr>
-        <w:t xml:space="preserve">) </w:t>
+        <w:lastRenderedPageBreak/>
+        <w:t xml:space="preserve">F) </w:t>
       </w:r>
       <w:r>
         <w:rPr>
@@ -1442,6 +1018,18 @@
     </w:p>
     <w:p>
       <w:pPr>
+        <w:spacing w:line="264" w:lineRule="auto"/>
+        <w:ind w:left="360"/>
+        <w:jc w:val="both"/>
+        <w:rPr>
+          <w:rFonts w:ascii="Times New Roman" w:hAnsi="Times New Roman"/>
+          <w:color w:val="000000"/>
+          <w:szCs w:val="24"/>
+        </w:rPr>
+      </w:pPr>
+    </w:p>
+    <w:p>
+      <w:pPr>
         <w:pStyle w:val="ListParagraph"/>
         <w:numPr>
           <w:ilvl w:val="0"/>
@@ -1469,6 +1057,17 @@
     </w:p>
     <w:p>
       <w:pPr>
+        <w:spacing w:line="264" w:lineRule="auto"/>
+        <w:jc w:val="both"/>
+        <w:rPr>
+          <w:rFonts w:ascii="Times New Roman" w:hAnsi="Times New Roman"/>
+          <w:color w:val="000000"/>
+          <w:szCs w:val="24"/>
+        </w:rPr>
+      </w:pPr>
+    </w:p>
+    <w:p>
+      <w:pPr>
         <w:pStyle w:val="ListParagraph"/>
         <w:numPr>
           <w:ilvl w:val="0"/>
@@ -1496,6 +1095,17 @@
     </w:p>
     <w:p>
       <w:pPr>
+        <w:spacing w:line="264" w:lineRule="auto"/>
+        <w:jc w:val="both"/>
+        <w:rPr>
+          <w:rFonts w:ascii="Times New Roman" w:hAnsi="Times New Roman"/>
+          <w:color w:val="000000"/>
+          <w:szCs w:val="24"/>
+        </w:rPr>
+      </w:pPr>
+    </w:p>
+    <w:p>
+      <w:pPr>
         <w:pStyle w:val="ListParagraph"/>
         <w:numPr>
           <w:ilvl w:val="0"/>
@@ -1520,6 +1130,703 @@
         </w:rPr>
         <w:t>Assuming the system was battery powered, list three ways you could have saved power.</w:t>
       </w:r>
+    </w:p>
+    <w:p>
+      <w:pPr>
+        <w:spacing w:line="264" w:lineRule="auto"/>
+        <w:jc w:val="both"/>
+        <w:rPr>
+          <w:rFonts w:ascii="Times New Roman" w:hAnsi="Times New Roman"/>
+          <w:color w:val="000000"/>
+          <w:szCs w:val="24"/>
+        </w:rPr>
+      </w:pPr>
+    </w:p>
+    <w:p>
+      <w:pPr>
+        <w:spacing w:line="264" w:lineRule="auto"/>
+        <w:jc w:val="both"/>
+        <w:rPr>
+          <w:rFonts w:ascii="Times New Roman" w:hAnsi="Times New Roman"/>
+          <w:b/>
+          <w:bCs/>
+          <w:i/>
+          <w:iCs/>
+          <w:color w:val="000000"/>
+          <w:szCs w:val="24"/>
+        </w:rPr>
+      </w:pPr>
+      <w:r>
+        <w:rPr>
+          <w:rFonts w:ascii="Times New Roman" w:hAnsi="Times New Roman"/>
+          <w:color w:val="000000"/>
+          <w:szCs w:val="24"/>
+        </w:rPr>
+        <w:t>G</w:t>
+      </w:r>
+      <w:r>
+        <w:rPr>
+          <w:rFonts w:ascii="Times New Roman" w:hAnsi="Times New Roman"/>
+          <w:color w:val="000000"/>
+          <w:szCs w:val="24"/>
+        </w:rPr>
+        <w:t xml:space="preserve">) </w:t>
+      </w:r>
+      <w:r>
+        <w:rPr>
+          <w:rFonts w:ascii="Times New Roman" w:hAnsi="Times New Roman"/>
+          <w:b/>
+          <w:bCs/>
+          <w:i/>
+          <w:iCs/>
+          <w:color w:val="000000"/>
+          <w:szCs w:val="24"/>
+        </w:rPr>
+        <w:t>Project Requirements Document</w:t>
+      </w:r>
+      <w:r>
+        <w:rPr>
+          <w:rFonts w:ascii="Times New Roman" w:hAnsi="Times New Roman"/>
+          <w:b/>
+          <w:bCs/>
+          <w:i/>
+          <w:iCs/>
+          <w:color w:val="000000"/>
+          <w:szCs w:val="24"/>
+        </w:rPr>
+        <w:t>:</w:t>
+      </w:r>
+    </w:p>
+    <w:p>
+      <w:pPr>
+        <w:pStyle w:val="ListParagraph"/>
+        <w:numPr>
+          <w:ilvl w:val="0"/>
+          <w:numId w:val="11"/>
+        </w:numPr>
+        <w:spacing w:line="264" w:lineRule="auto"/>
+        <w:contextualSpacing w:val="0"/>
+        <w:jc w:val="both"/>
+        <w:rPr>
+          <w:rFonts w:ascii="Times New Roman" w:eastAsia="Times New Roman" w:hAnsi="Times New Roman"/>
+          <w:color w:val="000000"/>
+          <w:sz w:val="24"/>
+          <w:szCs w:val="24"/>
+        </w:rPr>
+      </w:pPr>
+      <w:r>
+        <w:rPr>
+          <w:rFonts w:ascii="Times New Roman" w:eastAsia="Times New Roman" w:hAnsi="Times New Roman"/>
+          <w:color w:val="000000"/>
+          <w:sz w:val="24"/>
+          <w:szCs w:val="24"/>
+        </w:rPr>
+        <w:t>You may c</w:t>
+      </w:r>
+      <w:r>
+        <w:rPr>
+          <w:rFonts w:ascii="Times New Roman" w:eastAsia="Times New Roman" w:hAnsi="Times New Roman"/>
+          <w:color w:val="000000"/>
+          <w:sz w:val="24"/>
+          <w:szCs w:val="24"/>
+        </w:rPr>
+        <w:t xml:space="preserve">opy over the </w:t>
+      </w:r>
+      <w:r>
+        <w:rPr>
+          <w:rFonts w:ascii="Times New Roman" w:eastAsia="Times New Roman" w:hAnsi="Times New Roman"/>
+          <w:color w:val="000000"/>
+          <w:sz w:val="24"/>
+          <w:szCs w:val="24"/>
+        </w:rPr>
+        <w:t xml:space="preserve">full </w:t>
+      </w:r>
+      <w:r>
+        <w:rPr>
+          <w:rFonts w:ascii="Times New Roman" w:eastAsia="Times New Roman" w:hAnsi="Times New Roman"/>
+          <w:color w:val="000000"/>
+          <w:sz w:val="24"/>
+          <w:szCs w:val="24"/>
+        </w:rPr>
+        <w:t>requirements document</w:t>
+      </w:r>
+      <w:r>
+        <w:rPr>
+          <w:rFonts w:ascii="Times New Roman" w:eastAsia="Times New Roman" w:hAnsi="Times New Roman"/>
+          <w:color w:val="000000"/>
+          <w:sz w:val="24"/>
+          <w:szCs w:val="24"/>
+        </w:rPr>
+        <w:t xml:space="preserve"> from the lab document here if desired.</w:t>
+      </w:r>
+      <w:r>
+        <w:rPr>
+          <w:rFonts w:ascii="Times New Roman" w:eastAsia="Times New Roman" w:hAnsi="Times New Roman"/>
+          <w:color w:val="000000"/>
+          <w:sz w:val="24"/>
+          <w:szCs w:val="24"/>
+        </w:rPr>
+        <w:t xml:space="preserve"> </w:t>
+      </w:r>
+      <w:r>
+        <w:rPr>
+          <w:rFonts w:ascii="Times New Roman" w:eastAsia="Times New Roman" w:hAnsi="Times New Roman"/>
+          <w:color w:val="000000"/>
+          <w:sz w:val="24"/>
+          <w:szCs w:val="24"/>
+        </w:rPr>
+        <w:t>If you choose to copy over text from the starter PRD, you must</w:t>
+      </w:r>
+      <w:r>
+        <w:rPr>
+          <w:rFonts w:ascii="Times New Roman" w:eastAsia="Times New Roman" w:hAnsi="Times New Roman"/>
+          <w:color w:val="000000"/>
+          <w:sz w:val="24"/>
+          <w:szCs w:val="24"/>
+        </w:rPr>
+        <w:t xml:space="preserve"> </w:t>
+      </w:r>
+      <w:r>
+        <w:rPr>
+          <w:rFonts w:ascii="Times New Roman" w:eastAsia="Times New Roman" w:hAnsi="Times New Roman"/>
+          <w:color w:val="000000"/>
+          <w:sz w:val="24"/>
+          <w:szCs w:val="24"/>
+          <w:highlight w:val="yellow"/>
+        </w:rPr>
+        <w:t>highlight any changes or additions</w:t>
+      </w:r>
+      <w:r>
+        <w:rPr>
+          <w:rFonts w:ascii="Times New Roman" w:eastAsia="Times New Roman" w:hAnsi="Times New Roman"/>
+          <w:color w:val="000000"/>
+          <w:sz w:val="24"/>
+          <w:szCs w:val="24"/>
+        </w:rPr>
+        <w:t>.</w:t>
+      </w:r>
+      <w:r>
+        <w:rPr>
+          <w:rFonts w:ascii="Times New Roman" w:eastAsia="Times New Roman" w:hAnsi="Times New Roman"/>
+          <w:color w:val="000000"/>
+          <w:sz w:val="24"/>
+          <w:szCs w:val="24"/>
+        </w:rPr>
+        <w:t xml:space="preserve"> At minimum, you must add text for sections II.I and II.V (AKA 2.1 and 2.5).</w:t>
+      </w:r>
+    </w:p>
+    <w:p>
+      <w:pPr>
+        <w:pStyle w:val="PlainText"/>
+        <w:spacing w:line="264" w:lineRule="auto"/>
+        <w:ind w:left="720"/>
+        <w:jc w:val="both"/>
+        <w:rPr>
+          <w:rFonts w:ascii="Times New Roman" w:eastAsia="Times New Roman" w:hAnsi="Times New Roman"/>
+          <w:color w:val="000000"/>
+          <w:sz w:val="24"/>
+          <w:szCs w:val="24"/>
+        </w:rPr>
+      </w:pPr>
+    </w:p>
+    <w:p>
+      <w:pPr>
+        <w:pStyle w:val="PlainText"/>
+        <w:numPr>
+          <w:ilvl w:val="0"/>
+          <w:numId w:val="8"/>
+        </w:numPr>
+        <w:spacing w:after="240" w:line="264" w:lineRule="auto"/>
+        <w:ind w:left="720"/>
+        <w:jc w:val="both"/>
+        <w:rPr>
+          <w:rFonts w:ascii="Times New Roman" w:eastAsia="Times New Roman" w:hAnsi="Times New Roman"/>
+          <w:color w:val="000000"/>
+          <w:sz w:val="24"/>
+          <w:szCs w:val="24"/>
+        </w:rPr>
+      </w:pPr>
+      <w:r>
+        <w:rPr>
+          <w:rFonts w:ascii="Times New Roman" w:eastAsia="Times New Roman" w:hAnsi="Times New Roman"/>
+          <w:color w:val="000000"/>
+          <w:sz w:val="24"/>
+          <w:szCs w:val="24"/>
+        </w:rPr>
+        <w:t>Overview</w:t>
+      </w:r>
+    </w:p>
+    <w:p>
+      <w:pPr>
+        <w:pStyle w:val="PlainText"/>
+        <w:numPr>
+          <w:ilvl w:val="1"/>
+          <w:numId w:val="8"/>
+        </w:numPr>
+        <w:spacing w:after="240" w:line="264" w:lineRule="auto"/>
+        <w:ind w:left="1170"/>
+        <w:jc w:val="both"/>
+        <w:rPr>
+          <w:rFonts w:ascii="Times New Roman" w:eastAsia="Times New Roman" w:hAnsi="Times New Roman"/>
+          <w:color w:val="000000"/>
+          <w:sz w:val="24"/>
+          <w:szCs w:val="24"/>
+        </w:rPr>
+      </w:pPr>
+      <w:r>
+        <w:rPr>
+          <w:rFonts w:ascii="Times New Roman" w:eastAsia="Times New Roman" w:hAnsi="Times New Roman"/>
+          <w:color w:val="000000"/>
+          <w:sz w:val="24"/>
+          <w:szCs w:val="24"/>
+        </w:rPr>
+        <w:t>Objectives: Why are we doing this project? What is the purpose?</w:t>
+      </w:r>
+    </w:p>
+    <w:p>
+      <w:pPr>
+        <w:pStyle w:val="PlainText"/>
+        <w:numPr>
+          <w:ilvl w:val="1"/>
+          <w:numId w:val="8"/>
+        </w:numPr>
+        <w:spacing w:after="240" w:line="264" w:lineRule="auto"/>
+        <w:ind w:left="1170"/>
+        <w:jc w:val="both"/>
+        <w:rPr>
+          <w:rFonts w:ascii="Times New Roman" w:eastAsia="Times New Roman" w:hAnsi="Times New Roman"/>
+          <w:color w:val="000000"/>
+          <w:sz w:val="24"/>
+          <w:szCs w:val="24"/>
+        </w:rPr>
+      </w:pPr>
+      <w:r>
+        <w:rPr>
+          <w:rFonts w:ascii="Times New Roman" w:eastAsia="Times New Roman" w:hAnsi="Times New Roman"/>
+          <w:color w:val="000000"/>
+          <w:sz w:val="24"/>
+          <w:szCs w:val="24"/>
+        </w:rPr>
+        <w:t>Process: How will the project be developed?</w:t>
+      </w:r>
+    </w:p>
+    <w:p>
+      <w:pPr>
+        <w:pStyle w:val="PlainText"/>
+        <w:numPr>
+          <w:ilvl w:val="1"/>
+          <w:numId w:val="8"/>
+        </w:numPr>
+        <w:spacing w:after="240" w:line="264" w:lineRule="auto"/>
+        <w:ind w:left="1170"/>
+        <w:jc w:val="both"/>
+        <w:rPr>
+          <w:rFonts w:ascii="Times New Roman" w:eastAsia="Times New Roman" w:hAnsi="Times New Roman"/>
+          <w:color w:val="000000"/>
+          <w:sz w:val="24"/>
+          <w:szCs w:val="24"/>
+        </w:rPr>
+      </w:pPr>
+      <w:r>
+        <w:rPr>
+          <w:rFonts w:ascii="Times New Roman" w:eastAsia="Times New Roman" w:hAnsi="Times New Roman"/>
+          <w:color w:val="000000"/>
+          <w:sz w:val="24"/>
+          <w:szCs w:val="24"/>
+        </w:rPr>
+        <w:t>Roles and Responsibilities: Who will do what?  Who are the clients?</w:t>
+      </w:r>
+    </w:p>
+    <w:p>
+      <w:pPr>
+        <w:pStyle w:val="PlainText"/>
+        <w:numPr>
+          <w:ilvl w:val="1"/>
+          <w:numId w:val="8"/>
+        </w:numPr>
+        <w:spacing w:after="240" w:line="264" w:lineRule="auto"/>
+        <w:ind w:left="1170"/>
+        <w:jc w:val="both"/>
+        <w:rPr>
+          <w:rFonts w:ascii="Times New Roman" w:eastAsia="Times New Roman" w:hAnsi="Times New Roman"/>
+          <w:color w:val="000000"/>
+          <w:sz w:val="24"/>
+          <w:szCs w:val="24"/>
+        </w:rPr>
+      </w:pPr>
+      <w:r>
+        <w:rPr>
+          <w:rFonts w:ascii="Times New Roman" w:eastAsia="Times New Roman" w:hAnsi="Times New Roman"/>
+          <w:color w:val="000000"/>
+          <w:sz w:val="24"/>
+          <w:szCs w:val="24"/>
+        </w:rPr>
+        <w:t>Interactions with Existing Systems: How will it fit in?</w:t>
+      </w:r>
+    </w:p>
+    <w:p>
+      <w:pPr>
+        <w:pStyle w:val="PlainText"/>
+        <w:numPr>
+          <w:ilvl w:val="1"/>
+          <w:numId w:val="8"/>
+        </w:numPr>
+        <w:spacing w:after="240" w:line="264" w:lineRule="auto"/>
+        <w:ind w:left="1170"/>
+        <w:jc w:val="both"/>
+        <w:rPr>
+          <w:rFonts w:ascii="Times New Roman" w:eastAsia="Times New Roman" w:hAnsi="Times New Roman"/>
+          <w:color w:val="000000"/>
+          <w:sz w:val="24"/>
+          <w:szCs w:val="24"/>
+        </w:rPr>
+      </w:pPr>
+      <w:r>
+        <w:rPr>
+          <w:rFonts w:ascii="Times New Roman" w:eastAsia="Times New Roman" w:hAnsi="Times New Roman"/>
+          <w:color w:val="000000"/>
+          <w:sz w:val="24"/>
+          <w:szCs w:val="24"/>
+        </w:rPr>
+        <w:t>Terminology: Define terms used in the document.</w:t>
+      </w:r>
+    </w:p>
+    <w:p>
+      <w:pPr>
+        <w:pStyle w:val="PlainText"/>
+        <w:numPr>
+          <w:ilvl w:val="1"/>
+          <w:numId w:val="8"/>
+        </w:numPr>
+        <w:spacing w:after="240" w:line="264" w:lineRule="auto"/>
+        <w:ind w:left="1170"/>
+        <w:jc w:val="both"/>
+        <w:rPr>
+          <w:rFonts w:ascii="Times New Roman" w:eastAsia="Times New Roman" w:hAnsi="Times New Roman"/>
+          <w:color w:val="000000"/>
+          <w:sz w:val="24"/>
+          <w:szCs w:val="24"/>
+        </w:rPr>
+      </w:pPr>
+      <w:r>
+        <w:rPr>
+          <w:rFonts w:ascii="Times New Roman" w:eastAsia="Times New Roman" w:hAnsi="Times New Roman"/>
+          <w:color w:val="000000"/>
+          <w:sz w:val="24"/>
+          <w:szCs w:val="24"/>
+        </w:rPr>
+        <w:t>Security: How will intellectual property be managed?</w:t>
+      </w:r>
+    </w:p>
+    <w:p>
+      <w:pPr>
+        <w:pStyle w:val="PlainText"/>
+        <w:numPr>
+          <w:ilvl w:val="0"/>
+          <w:numId w:val="8"/>
+        </w:numPr>
+        <w:spacing w:after="240" w:line="264" w:lineRule="auto"/>
+        <w:ind w:left="720"/>
+        <w:jc w:val="both"/>
+        <w:rPr>
+          <w:rFonts w:ascii="Times New Roman" w:eastAsia="Times New Roman" w:hAnsi="Times New Roman"/>
+          <w:color w:val="000000"/>
+          <w:sz w:val="24"/>
+          <w:szCs w:val="24"/>
+        </w:rPr>
+      </w:pPr>
+      <w:r>
+        <w:rPr>
+          <w:rFonts w:ascii="Times New Roman" w:eastAsia="Times New Roman" w:hAnsi="Times New Roman"/>
+          <w:color w:val="000000"/>
+          <w:sz w:val="24"/>
+          <w:szCs w:val="24"/>
+        </w:rPr>
+        <w:t>Function Description</w:t>
+      </w:r>
+    </w:p>
+    <w:p>
+      <w:pPr>
+        <w:pStyle w:val="PlainText"/>
+        <w:numPr>
+          <w:ilvl w:val="1"/>
+          <w:numId w:val="8"/>
+        </w:numPr>
+        <w:spacing w:after="240" w:line="264" w:lineRule="auto"/>
+        <w:ind w:left="1170"/>
+        <w:jc w:val="both"/>
+        <w:rPr>
+          <w:rFonts w:ascii="Times New Roman" w:eastAsia="Times New Roman" w:hAnsi="Times New Roman"/>
+          <w:color w:val="000000"/>
+          <w:sz w:val="24"/>
+          <w:szCs w:val="24"/>
+        </w:rPr>
+      </w:pPr>
+      <w:r>
+        <w:rPr>
+          <w:rFonts w:ascii="Times New Roman" w:eastAsia="Times New Roman" w:hAnsi="Times New Roman"/>
+          <w:color w:val="000000"/>
+          <w:sz w:val="24"/>
+          <w:szCs w:val="24"/>
+        </w:rPr>
+        <w:t>Functionality: What will the system do precisely?</w:t>
+      </w:r>
+    </w:p>
+    <w:p>
+      <w:pPr>
+        <w:pStyle w:val="PlainText"/>
+        <w:numPr>
+          <w:ilvl w:val="1"/>
+          <w:numId w:val="8"/>
+        </w:numPr>
+        <w:spacing w:after="240" w:line="264" w:lineRule="auto"/>
+        <w:ind w:left="1170"/>
+        <w:jc w:val="both"/>
+        <w:rPr>
+          <w:rFonts w:ascii="Times New Roman" w:eastAsia="Times New Roman" w:hAnsi="Times New Roman"/>
+          <w:color w:val="000000"/>
+          <w:sz w:val="24"/>
+          <w:szCs w:val="24"/>
+        </w:rPr>
+      </w:pPr>
+      <w:r>
+        <w:rPr>
+          <w:rFonts w:ascii="Times New Roman" w:eastAsia="Times New Roman" w:hAnsi="Times New Roman"/>
+          <w:color w:val="000000"/>
+          <w:sz w:val="24"/>
+          <w:szCs w:val="24"/>
+        </w:rPr>
+        <w:t>Scope: List the phases and what will be delivered in each phase.</w:t>
+      </w:r>
+    </w:p>
+    <w:p>
+      <w:pPr>
+        <w:pStyle w:val="PlainText"/>
+        <w:numPr>
+          <w:ilvl w:val="1"/>
+          <w:numId w:val="8"/>
+        </w:numPr>
+        <w:spacing w:after="240" w:line="264" w:lineRule="auto"/>
+        <w:ind w:left="1170"/>
+        <w:jc w:val="both"/>
+        <w:rPr>
+          <w:rFonts w:ascii="Times New Roman" w:eastAsia="Times New Roman" w:hAnsi="Times New Roman"/>
+          <w:color w:val="000000"/>
+          <w:sz w:val="24"/>
+          <w:szCs w:val="24"/>
+        </w:rPr>
+      </w:pPr>
+      <w:r>
+        <w:rPr>
+          <w:rFonts w:ascii="Times New Roman" w:eastAsia="Times New Roman" w:hAnsi="Times New Roman"/>
+          <w:color w:val="000000"/>
+          <w:sz w:val="24"/>
+          <w:szCs w:val="24"/>
+        </w:rPr>
+        <w:t>Prototypes: How will intermediate progress be demonstrated?</w:t>
+      </w:r>
+    </w:p>
+    <w:p>
+      <w:pPr>
+        <w:pStyle w:val="PlainText"/>
+        <w:numPr>
+          <w:ilvl w:val="1"/>
+          <w:numId w:val="8"/>
+        </w:numPr>
+        <w:spacing w:after="240" w:line="264" w:lineRule="auto"/>
+        <w:ind w:left="1170"/>
+        <w:jc w:val="both"/>
+        <w:rPr>
+          <w:rFonts w:ascii="Times New Roman" w:eastAsia="Times New Roman" w:hAnsi="Times New Roman"/>
+          <w:color w:val="000000"/>
+          <w:sz w:val="24"/>
+          <w:szCs w:val="24"/>
+        </w:rPr>
+      </w:pPr>
+      <w:r>
+        <w:rPr>
+          <w:rFonts w:ascii="Times New Roman" w:eastAsia="Times New Roman" w:hAnsi="Times New Roman"/>
+          <w:color w:val="000000"/>
+          <w:sz w:val="24"/>
+          <w:szCs w:val="24"/>
+        </w:rPr>
+        <w:t>Performance: Define the measures and describe how they will be determined.</w:t>
+      </w:r>
+    </w:p>
+    <w:p>
+      <w:pPr>
+        <w:pStyle w:val="PlainText"/>
+        <w:numPr>
+          <w:ilvl w:val="1"/>
+          <w:numId w:val="8"/>
+        </w:numPr>
+        <w:spacing w:after="240" w:line="264" w:lineRule="auto"/>
+        <w:ind w:left="1170"/>
+        <w:jc w:val="both"/>
+        <w:rPr>
+          <w:rFonts w:ascii="Times New Roman" w:eastAsia="Times New Roman" w:hAnsi="Times New Roman"/>
+          <w:color w:val="000000"/>
+          <w:sz w:val="24"/>
+          <w:szCs w:val="24"/>
+        </w:rPr>
+      </w:pPr>
+      <w:r>
+        <w:rPr>
+          <w:rFonts w:ascii="Times New Roman" w:eastAsia="Times New Roman" w:hAnsi="Times New Roman"/>
+          <w:color w:val="000000"/>
+          <w:sz w:val="24"/>
+          <w:szCs w:val="24"/>
+        </w:rPr>
+        <w:t>Usability: Describe the interfaces. Be quantitative if possible.</w:t>
+      </w:r>
+    </w:p>
+    <w:p>
+      <w:pPr>
+        <w:pStyle w:val="PlainText"/>
+        <w:numPr>
+          <w:ilvl w:val="1"/>
+          <w:numId w:val="8"/>
+        </w:numPr>
+        <w:spacing w:after="240" w:line="264" w:lineRule="auto"/>
+        <w:ind w:left="1170"/>
+        <w:jc w:val="both"/>
+        <w:rPr>
+          <w:rFonts w:ascii="Times New Roman" w:eastAsia="Times New Roman" w:hAnsi="Times New Roman"/>
+          <w:color w:val="000000"/>
+          <w:sz w:val="24"/>
+          <w:szCs w:val="24"/>
+        </w:rPr>
+      </w:pPr>
+      <w:r>
+        <w:rPr>
+          <w:rFonts w:ascii="Times New Roman" w:eastAsia="Times New Roman" w:hAnsi="Times New Roman"/>
+          <w:color w:val="000000"/>
+          <w:sz w:val="24"/>
+          <w:szCs w:val="24"/>
+        </w:rPr>
+        <w:lastRenderedPageBreak/>
+        <w:t>Safety: Explain any safety requirements and how they will be measured.</w:t>
+      </w:r>
+    </w:p>
+    <w:p>
+      <w:pPr>
+        <w:pStyle w:val="PlainText"/>
+        <w:numPr>
+          <w:ilvl w:val="0"/>
+          <w:numId w:val="8"/>
+        </w:numPr>
+        <w:spacing w:after="240" w:line="264" w:lineRule="auto"/>
+        <w:ind w:left="720"/>
+        <w:jc w:val="both"/>
+        <w:rPr>
+          <w:rFonts w:ascii="Times New Roman" w:eastAsia="Times New Roman" w:hAnsi="Times New Roman"/>
+          <w:color w:val="000000"/>
+          <w:sz w:val="24"/>
+          <w:szCs w:val="24"/>
+        </w:rPr>
+      </w:pPr>
+      <w:r>
+        <w:rPr>
+          <w:rFonts w:ascii="Times New Roman" w:eastAsia="Times New Roman" w:hAnsi="Times New Roman"/>
+          <w:color w:val="000000"/>
+          <w:sz w:val="24"/>
+          <w:szCs w:val="24"/>
+        </w:rPr>
+        <w:t>Deliverables</w:t>
+      </w:r>
+    </w:p>
+    <w:p>
+      <w:pPr>
+        <w:pStyle w:val="PlainText"/>
+        <w:numPr>
+          <w:ilvl w:val="1"/>
+          <w:numId w:val="8"/>
+        </w:numPr>
+        <w:spacing w:after="240" w:line="264" w:lineRule="auto"/>
+        <w:ind w:left="1170"/>
+        <w:jc w:val="both"/>
+        <w:rPr>
+          <w:rFonts w:ascii="Times New Roman" w:eastAsia="Times New Roman" w:hAnsi="Times New Roman"/>
+          <w:color w:val="000000"/>
+          <w:sz w:val="24"/>
+          <w:szCs w:val="24"/>
+        </w:rPr>
+      </w:pPr>
+      <w:r>
+        <w:rPr>
+          <w:rFonts w:ascii="Times New Roman" w:eastAsia="Times New Roman" w:hAnsi="Times New Roman"/>
+          <w:color w:val="000000"/>
+          <w:sz w:val="24"/>
+          <w:szCs w:val="24"/>
+        </w:rPr>
+        <w:t>Reports: How will the system be described?</w:t>
+      </w:r>
+    </w:p>
+    <w:p>
+      <w:pPr>
+        <w:pStyle w:val="PlainText"/>
+        <w:numPr>
+          <w:ilvl w:val="1"/>
+          <w:numId w:val="8"/>
+        </w:numPr>
+        <w:spacing w:after="240" w:line="264" w:lineRule="auto"/>
+        <w:ind w:left="1170"/>
+        <w:jc w:val="both"/>
+        <w:rPr>
+          <w:rFonts w:ascii="Times New Roman" w:eastAsia="Times New Roman" w:hAnsi="Times New Roman"/>
+          <w:color w:val="000000"/>
+          <w:sz w:val="24"/>
+          <w:szCs w:val="24"/>
+        </w:rPr>
+      </w:pPr>
+      <w:r>
+        <w:rPr>
+          <w:rFonts w:ascii="Times New Roman" w:eastAsia="Times New Roman" w:hAnsi="Times New Roman"/>
+          <w:color w:val="000000"/>
+          <w:sz w:val="24"/>
+          <w:szCs w:val="24"/>
+        </w:rPr>
+        <w:t>Audits: How will the clients evaluate progress?</w:t>
+      </w:r>
+    </w:p>
+    <w:p>
+      <w:pPr>
+        <w:pStyle w:val="PlainText"/>
+        <w:numPr>
+          <w:ilvl w:val="1"/>
+          <w:numId w:val="8"/>
+        </w:numPr>
+        <w:spacing w:after="240" w:line="264" w:lineRule="auto"/>
+        <w:ind w:left="1170"/>
+        <w:jc w:val="both"/>
+        <w:rPr>
+          <w:rFonts w:ascii="Times New Roman" w:eastAsia="Times New Roman" w:hAnsi="Times New Roman"/>
+          <w:color w:val="000000"/>
+          <w:sz w:val="24"/>
+          <w:szCs w:val="24"/>
+        </w:rPr>
+      </w:pPr>
+      <w:r>
+        <w:rPr>
+          <w:rFonts w:ascii="Times New Roman" w:eastAsia="Times New Roman" w:hAnsi="Times New Roman"/>
+          <w:color w:val="000000"/>
+          <w:sz w:val="24"/>
+          <w:szCs w:val="24"/>
+        </w:rPr>
+        <w:t>Outcomes: What are the deliverables? How do we know when it is done?</w:t>
+      </w:r>
+    </w:p>
+    <w:p>
+      <w:pPr>
+        <w:spacing w:line="264" w:lineRule="auto"/>
+        <w:ind w:left="360"/>
+        <w:jc w:val="both"/>
+        <w:rPr>
+          <w:rFonts w:ascii="Times New Roman" w:hAnsi="Times New Roman"/>
+          <w:color w:val="000000"/>
+          <w:szCs w:val="24"/>
+        </w:rPr>
+      </w:pPr>
     </w:p>
     <w:p>
       <w:pPr>
@@ -1746,6 +2053,119 @@
     </w:lvl>
   </w:abstractNum>
   <w:abstractNum w:abstractNumId="1" w15:restartNumberingAfterBreak="0">
+    <w:nsid w:val="0FAA103C"/>
+    <w:multiLevelType w:val="multilevel"/>
+    <w:tmpl w:val="31285556"/>
+    <w:lvl w:ilvl="0">
+      <w:start w:val="1"/>
+      <w:numFmt w:val="decimal"/>
+      <w:lvlText w:val="%1."/>
+      <w:lvlJc w:val="left"/>
+      <w:pPr>
+        <w:tabs>
+          <w:tab w:val="num" w:pos="0"/>
+        </w:tabs>
+        <w:ind w:left="720" w:hanging="360"/>
+      </w:pPr>
+    </w:lvl>
+    <w:lvl w:ilvl="1">
+      <w:start w:val="1"/>
+      <w:numFmt w:val="lowerLetter"/>
+      <w:lvlText w:val="%2."/>
+      <w:lvlJc w:val="left"/>
+      <w:pPr>
+        <w:tabs>
+          <w:tab w:val="num" w:pos="0"/>
+        </w:tabs>
+        <w:ind w:left="1440" w:hanging="360"/>
+      </w:pPr>
+    </w:lvl>
+    <w:lvl w:ilvl="2">
+      <w:start w:val="1"/>
+      <w:numFmt w:val="lowerRoman"/>
+      <w:lvlText w:val="%3."/>
+      <w:lvlJc w:val="right"/>
+      <w:pPr>
+        <w:tabs>
+          <w:tab w:val="num" w:pos="0"/>
+        </w:tabs>
+        <w:ind w:left="2160" w:hanging="180"/>
+      </w:pPr>
+    </w:lvl>
+    <w:lvl w:ilvl="3">
+      <w:start w:val="1"/>
+      <w:numFmt w:val="decimal"/>
+      <w:lvlText w:val="%4."/>
+      <w:lvlJc w:val="left"/>
+      <w:pPr>
+        <w:tabs>
+          <w:tab w:val="num" w:pos="0"/>
+        </w:tabs>
+        <w:ind w:left="2880" w:hanging="360"/>
+      </w:pPr>
+    </w:lvl>
+    <w:lvl w:ilvl="4">
+      <w:start w:val="1"/>
+      <w:numFmt w:val="lowerLetter"/>
+      <w:lvlText w:val="%5."/>
+      <w:lvlJc w:val="left"/>
+      <w:pPr>
+        <w:tabs>
+          <w:tab w:val="num" w:pos="0"/>
+        </w:tabs>
+        <w:ind w:left="3600" w:hanging="360"/>
+      </w:pPr>
+    </w:lvl>
+    <w:lvl w:ilvl="5">
+      <w:start w:val="1"/>
+      <w:numFmt w:val="lowerRoman"/>
+      <w:lvlText w:val="%6."/>
+      <w:lvlJc w:val="right"/>
+      <w:pPr>
+        <w:tabs>
+          <w:tab w:val="num" w:pos="0"/>
+        </w:tabs>
+        <w:ind w:left="4320" w:hanging="180"/>
+      </w:pPr>
+    </w:lvl>
+    <w:lvl w:ilvl="6">
+      <w:start w:val="1"/>
+      <w:numFmt w:val="decimal"/>
+      <w:lvlText w:val="%7."/>
+      <w:lvlJc w:val="left"/>
+      <w:pPr>
+        <w:tabs>
+          <w:tab w:val="num" w:pos="0"/>
+        </w:tabs>
+        <w:ind w:left="5040" w:hanging="360"/>
+      </w:pPr>
+    </w:lvl>
+    <w:lvl w:ilvl="7">
+      <w:start w:val="1"/>
+      <w:numFmt w:val="lowerLetter"/>
+      <w:lvlText w:val="%8."/>
+      <w:lvlJc w:val="left"/>
+      <w:pPr>
+        <w:tabs>
+          <w:tab w:val="num" w:pos="0"/>
+        </w:tabs>
+        <w:ind w:left="5760" w:hanging="360"/>
+      </w:pPr>
+    </w:lvl>
+    <w:lvl w:ilvl="8">
+      <w:start w:val="1"/>
+      <w:numFmt w:val="lowerRoman"/>
+      <w:lvlText w:val="%9."/>
+      <w:lvlJc w:val="right"/>
+      <w:pPr>
+        <w:tabs>
+          <w:tab w:val="num" w:pos="0"/>
+        </w:tabs>
+        <w:ind w:left="6480" w:hanging="180"/>
+      </w:pPr>
+    </w:lvl>
+  </w:abstractNum>
+  <w:abstractNum w:abstractNumId="2" w15:restartNumberingAfterBreak="0">
     <w:nsid w:val="13AE2419"/>
     <w:multiLevelType w:val="hybridMultilevel"/>
     <w:tmpl w:val="4D8EB6BC"/>
@@ -1834,7 +2254,7 @@
       </w:pPr>
     </w:lvl>
   </w:abstractNum>
-  <w:abstractNum w:abstractNumId="2" w15:restartNumberingAfterBreak="0">
+  <w:abstractNum w:abstractNumId="3" w15:restartNumberingAfterBreak="0">
     <w:nsid w:val="14FB11A9"/>
     <w:multiLevelType w:val="multilevel"/>
     <w:tmpl w:val="5966F118"/>
@@ -1947,7 +2367,96 @@
       </w:pPr>
     </w:lvl>
   </w:abstractNum>
-  <w:abstractNum w:abstractNumId="3" w15:restartNumberingAfterBreak="0">
+  <w:abstractNum w:abstractNumId="4" w15:restartNumberingAfterBreak="0">
+    <w:nsid w:val="211011A9"/>
+    <w:multiLevelType w:val="hybridMultilevel"/>
+    <w:tmpl w:val="5608FF0C"/>
+    <w:lvl w:ilvl="0" w:tplc="B4CED5DE">
+      <w:start w:val="1"/>
+      <w:numFmt w:val="upperLetter"/>
+      <w:lvlText w:val="%1)"/>
+      <w:lvlJc w:val="left"/>
+      <w:pPr>
+        <w:ind w:left="360" w:hanging="360"/>
+      </w:pPr>
+      <w:rPr>
+        <w:rFonts w:hint="default"/>
+      </w:rPr>
+    </w:lvl>
+    <w:lvl w:ilvl="1" w:tplc="04090019" w:tentative="1">
+      <w:start w:val="1"/>
+      <w:numFmt w:val="lowerLetter"/>
+      <w:lvlText w:val="%2."/>
+      <w:lvlJc w:val="left"/>
+      <w:pPr>
+        <w:ind w:left="1080" w:hanging="360"/>
+      </w:pPr>
+    </w:lvl>
+    <w:lvl w:ilvl="2" w:tplc="0409001B" w:tentative="1">
+      <w:start w:val="1"/>
+      <w:numFmt w:val="lowerRoman"/>
+      <w:lvlText w:val="%3."/>
+      <w:lvlJc w:val="right"/>
+      <w:pPr>
+        <w:ind w:left="1800" w:hanging="180"/>
+      </w:pPr>
+    </w:lvl>
+    <w:lvl w:ilvl="3" w:tplc="0409000F" w:tentative="1">
+      <w:start w:val="1"/>
+      <w:numFmt w:val="decimal"/>
+      <w:lvlText w:val="%4."/>
+      <w:lvlJc w:val="left"/>
+      <w:pPr>
+        <w:ind w:left="2520" w:hanging="360"/>
+      </w:pPr>
+    </w:lvl>
+    <w:lvl w:ilvl="4" w:tplc="04090019" w:tentative="1">
+      <w:start w:val="1"/>
+      <w:numFmt w:val="lowerLetter"/>
+      <w:lvlText w:val="%5."/>
+      <w:lvlJc w:val="left"/>
+      <w:pPr>
+        <w:ind w:left="3240" w:hanging="360"/>
+      </w:pPr>
+    </w:lvl>
+    <w:lvl w:ilvl="5" w:tplc="0409001B" w:tentative="1">
+      <w:start w:val="1"/>
+      <w:numFmt w:val="lowerRoman"/>
+      <w:lvlText w:val="%6."/>
+      <w:lvlJc w:val="right"/>
+      <w:pPr>
+        <w:ind w:left="3960" w:hanging="180"/>
+      </w:pPr>
+    </w:lvl>
+    <w:lvl w:ilvl="6" w:tplc="0409000F" w:tentative="1">
+      <w:start w:val="1"/>
+      <w:numFmt w:val="decimal"/>
+      <w:lvlText w:val="%7."/>
+      <w:lvlJc w:val="left"/>
+      <w:pPr>
+        <w:ind w:left="4680" w:hanging="360"/>
+      </w:pPr>
+    </w:lvl>
+    <w:lvl w:ilvl="7" w:tplc="04090019" w:tentative="1">
+      <w:start w:val="1"/>
+      <w:numFmt w:val="lowerLetter"/>
+      <w:lvlText w:val="%8."/>
+      <w:lvlJc w:val="left"/>
+      <w:pPr>
+        <w:ind w:left="5400" w:hanging="360"/>
+      </w:pPr>
+    </w:lvl>
+    <w:lvl w:ilvl="8" w:tplc="0409001B" w:tentative="1">
+      <w:start w:val="1"/>
+      <w:numFmt w:val="lowerRoman"/>
+      <w:lvlText w:val="%9."/>
+      <w:lvlJc w:val="right"/>
+      <w:pPr>
+        <w:ind w:left="6120" w:hanging="180"/>
+      </w:pPr>
+    </w:lvl>
+  </w:abstractNum>
+  <w:abstractNum w:abstractNumId="5" w15:restartNumberingAfterBreak="0">
     <w:nsid w:val="2D5A0E49"/>
     <w:multiLevelType w:val="multilevel"/>
     <w:tmpl w:val="7F7E935E"/>
@@ -2060,7 +2569,7 @@
       </w:pPr>
     </w:lvl>
   </w:abstractNum>
-  <w:abstractNum w:abstractNumId="4" w15:restartNumberingAfterBreak="0">
+  <w:abstractNum w:abstractNumId="6" w15:restartNumberingAfterBreak="0">
     <w:nsid w:val="2E5A7EFF"/>
     <w:multiLevelType w:val="multilevel"/>
     <w:tmpl w:val="C6A6500A"/>
@@ -2173,7 +2682,7 @@
       </w:pPr>
     </w:lvl>
   </w:abstractNum>
-  <w:abstractNum w:abstractNumId="5" w15:restartNumberingAfterBreak="0">
+  <w:abstractNum w:abstractNumId="7" w15:restartNumberingAfterBreak="0">
     <w:nsid w:val="34F8556F"/>
     <w:multiLevelType w:val="multilevel"/>
     <w:tmpl w:val="978EB772"/>
@@ -2286,7 +2795,7 @@
       </w:pPr>
     </w:lvl>
   </w:abstractNum>
-  <w:abstractNum w:abstractNumId="6" w15:restartNumberingAfterBreak="0">
+  <w:abstractNum w:abstractNumId="8" w15:restartNumberingAfterBreak="0">
     <w:nsid w:val="34FA09C9"/>
     <w:multiLevelType w:val="multilevel"/>
     <w:tmpl w:val="31285556"/>
@@ -2399,26 +2908,115 @@
       </w:pPr>
     </w:lvl>
   </w:abstractNum>
-  <w:abstractNum w:abstractNumId="7" w15:restartNumberingAfterBreak="0">
+  <w:abstractNum w:abstractNumId="9" w15:restartNumberingAfterBreak="0">
+    <w:nsid w:val="48E131E8"/>
+    <w:multiLevelType w:val="hybridMultilevel"/>
+    <w:tmpl w:val="863AEDA4"/>
+    <w:lvl w:ilvl="0" w:tplc="0409000F">
+      <w:start w:val="1"/>
+      <w:numFmt w:val="decimal"/>
+      <w:lvlText w:val="%1."/>
+      <w:lvlJc w:val="left"/>
+      <w:pPr>
+        <w:ind w:left="720" w:hanging="360"/>
+      </w:pPr>
+      <w:rPr>
+        <w:rFonts w:ascii="Times New Roman" w:hAnsi="Times New Roman" w:cs="Times New Roman" w:hint="default"/>
+      </w:rPr>
+    </w:lvl>
+    <w:lvl w:ilvl="1" w:tplc="04090019" w:tentative="1">
+      <w:start w:val="1"/>
+      <w:numFmt w:val="lowerLetter"/>
+      <w:lvlText w:val="%2."/>
+      <w:lvlJc w:val="left"/>
+      <w:pPr>
+        <w:ind w:left="1440" w:hanging="360"/>
+      </w:pPr>
+    </w:lvl>
+    <w:lvl w:ilvl="2" w:tplc="0409001B" w:tentative="1">
+      <w:start w:val="1"/>
+      <w:numFmt w:val="lowerRoman"/>
+      <w:lvlText w:val="%3."/>
+      <w:lvlJc w:val="right"/>
+      <w:pPr>
+        <w:ind w:left="2160" w:hanging="180"/>
+      </w:pPr>
+    </w:lvl>
+    <w:lvl w:ilvl="3" w:tplc="0409000F" w:tentative="1">
+      <w:start w:val="1"/>
+      <w:numFmt w:val="decimal"/>
+      <w:lvlText w:val="%4."/>
+      <w:lvlJc w:val="left"/>
+      <w:pPr>
+        <w:ind w:left="2880" w:hanging="360"/>
+      </w:pPr>
+    </w:lvl>
+    <w:lvl w:ilvl="4" w:tplc="04090019" w:tentative="1">
+      <w:start w:val="1"/>
+      <w:numFmt w:val="lowerLetter"/>
+      <w:lvlText w:val="%5."/>
+      <w:lvlJc w:val="left"/>
+      <w:pPr>
+        <w:ind w:left="3600" w:hanging="360"/>
+      </w:pPr>
+    </w:lvl>
+    <w:lvl w:ilvl="5" w:tplc="0409001B" w:tentative="1">
+      <w:start w:val="1"/>
+      <w:numFmt w:val="lowerRoman"/>
+      <w:lvlText w:val="%6."/>
+      <w:lvlJc w:val="right"/>
+      <w:pPr>
+        <w:ind w:left="4320" w:hanging="180"/>
+      </w:pPr>
+    </w:lvl>
+    <w:lvl w:ilvl="6" w:tplc="0409000F" w:tentative="1">
+      <w:start w:val="1"/>
+      <w:numFmt w:val="decimal"/>
+      <w:lvlText w:val="%7."/>
+      <w:lvlJc w:val="left"/>
+      <w:pPr>
+        <w:ind w:left="5040" w:hanging="360"/>
+      </w:pPr>
+    </w:lvl>
+    <w:lvl w:ilvl="7" w:tplc="04090019" w:tentative="1">
+      <w:start w:val="1"/>
+      <w:numFmt w:val="lowerLetter"/>
+      <w:lvlText w:val="%8."/>
+      <w:lvlJc w:val="left"/>
+      <w:pPr>
+        <w:ind w:left="5760" w:hanging="360"/>
+      </w:pPr>
+    </w:lvl>
+    <w:lvl w:ilvl="8" w:tplc="0409001B" w:tentative="1">
+      <w:start w:val="1"/>
+      <w:numFmt w:val="lowerRoman"/>
+      <w:lvlText w:val="%9."/>
+      <w:lvlJc w:val="right"/>
+      <w:pPr>
+        <w:ind w:left="6480" w:hanging="180"/>
+      </w:pPr>
+    </w:lvl>
+  </w:abstractNum>
+  <w:abstractNum w:abstractNumId="10" w15:restartNumberingAfterBreak="0">
     <w:nsid w:val="63207E76"/>
     <w:multiLevelType w:val="multilevel"/>
-    <w:tmpl w:val="CA8ACC7E"/>
+    <w:tmpl w:val="6624F536"/>
     <w:lvl w:ilvl="0">
       <w:start w:val="1"/>
-      <w:numFmt w:val="decimal"/>
+      <w:numFmt w:val="upperRoman"/>
       <w:lvlText w:val="%1."/>
-      <w:lvlJc w:val="left"/>
+      <w:lvlJc w:val="right"/>
       <w:pPr>
         <w:ind w:left="360" w:hanging="360"/>
       </w:pPr>
     </w:lvl>
     <w:lvl w:ilvl="1">
       <w:start w:val="1"/>
-      <w:numFmt w:val="decimal"/>
-      <w:lvlText w:val="%1.%2."/>
-      <w:lvlJc w:val="left"/>
-      <w:pPr>
-        <w:ind w:left="792" w:hanging="432"/>
+      <w:numFmt w:val="upperRoman"/>
+      <w:lvlText w:val="%2."/>
+      <w:lvlJc w:val="right"/>
+      <w:pPr>
+        <w:ind w:left="720" w:hanging="360"/>
       </w:pPr>
     </w:lvl>
     <w:lvl w:ilvl="2">
@@ -2486,28 +3084,37 @@
     </w:lvl>
   </w:abstractNum>
   <w:num w:numId="1" w16cid:durableId="1112555872">
+    <w:abstractNumId w:val="5"/>
+  </w:num>
+  <w:num w:numId="2" w16cid:durableId="1594123088">
+    <w:abstractNumId w:val="6"/>
+  </w:num>
+  <w:num w:numId="3" w16cid:durableId="870456707">
     <w:abstractNumId w:val="3"/>
   </w:num>
-  <w:num w:numId="2" w16cid:durableId="1594123088">
-    <w:abstractNumId w:val="4"/>
-  </w:num>
-  <w:num w:numId="3" w16cid:durableId="870456707">
-    <w:abstractNumId w:val="2"/>
-  </w:num>
   <w:num w:numId="4" w16cid:durableId="285815577">
-    <w:abstractNumId w:val="6"/>
+    <w:abstractNumId w:val="8"/>
   </w:num>
   <w:num w:numId="5" w16cid:durableId="1208109783">
-    <w:abstractNumId w:val="5"/>
+    <w:abstractNumId w:val="7"/>
   </w:num>
   <w:num w:numId="6" w16cid:durableId="1844851467">
     <w:abstractNumId w:val="0"/>
   </w:num>
   <w:num w:numId="7" w16cid:durableId="1717512447">
-    <w:abstractNumId w:val="1"/>
+    <w:abstractNumId w:val="2"/>
   </w:num>
   <w:num w:numId="8" w16cid:durableId="616332698">
-    <w:abstractNumId w:val="7"/>
+    <w:abstractNumId w:val="10"/>
+  </w:num>
+  <w:num w:numId="9" w16cid:durableId="81295940">
+    <w:abstractNumId w:val="4"/>
+  </w:num>
+  <w:num w:numId="10" w16cid:durableId="89010447">
+    <w:abstractNumId w:val="9"/>
+  </w:num>
+  <w:num w:numId="11" w16cid:durableId="1865904937">
+    <w:abstractNumId w:val="1"/>
   </w:num>
 </w:numbering>
 </file>
@@ -2912,7 +3519,7 @@
   <w:style w:type="paragraph" w:default="1" w:styleId="Normal">
     <w:name w:val="Normal"/>
     <w:qFormat/>
-    <w:rsid w:val="00940F45"/>
+    <w:rsid w:val="002A2306"/>
     <w:rPr>
       <w:rFonts w:ascii="Times" w:eastAsia="Times New Roman" w:hAnsi="Times" w:cs="Times New Roman"/>
       <w:kern w:val="0"/>

</xml_diff>

<commit_message>
updated lab 3 and lab 4 format to match, clarified instructions
</commit_message>
<xml_diff>
--- a/Lab03Report.docx
+++ b/Lab03Report.docx
@@ -464,8 +464,9 @@
           <w:szCs w:val="24"/>
           <w14:ligatures w14:val="none"/>
         </w:rPr>
-        <w:t>reate a schematic or figure showing all external components connected to the TM4C123 board. You do not need to show hardware components on the TM4C123 LaunchPad board</w:t>
-      </w:r>
+        <w:t xml:space="preserve">reate a schematic or figure showing all external components connected to the TM4C123 board. You do not need to show hardware components on the TM4C123 </w:t>
+      </w:r>
+      <w:proofErr w:type="spellStart"/>
       <w:r>
         <w:rPr>
           <w:rFonts w:ascii="Times New Roman" w:eastAsia="Times New Roman" w:hAnsi="Times New Roman" w:cs="Times New Roman"/>
@@ -475,7 +476,41 @@
           <w:szCs w:val="24"/>
           <w14:ligatures w14:val="none"/>
         </w:rPr>
+        <w:t>LaunchPad</w:t>
+      </w:r>
+      <w:proofErr w:type="spellEnd"/>
+      <w:r>
+        <w:rPr>
+          <w:rFonts w:ascii="Times New Roman" w:eastAsia="Times New Roman" w:hAnsi="Times New Roman" w:cs="Times New Roman"/>
+          <w:color w:val="000000"/>
+          <w:kern w:val="0"/>
+          <w:sz w:val="24"/>
+          <w:szCs w:val="24"/>
+          <w14:ligatures w14:val="none"/>
+        </w:rPr>
+        <w:t xml:space="preserve"> board</w:t>
+      </w:r>
+      <w:r>
+        <w:rPr>
+          <w:rFonts w:ascii="Times New Roman" w:eastAsia="Times New Roman" w:hAnsi="Times New Roman" w:cs="Times New Roman"/>
+          <w:color w:val="000000"/>
+          <w:kern w:val="0"/>
+          <w:sz w:val="24"/>
+          <w:szCs w:val="24"/>
+          <w14:ligatures w14:val="none"/>
+        </w:rPr>
         <w:t>.</w:t>
+      </w:r>
+      <w:r>
+        <w:rPr>
+          <w:rFonts w:ascii="Times New Roman" w:eastAsia="Times New Roman" w:hAnsi="Times New Roman" w:cs="Times New Roman"/>
+          <w:color w:val="000000"/>
+          <w:kern w:val="0"/>
+          <w:sz w:val="24"/>
+          <w:szCs w:val="24"/>
+          <w14:ligatures w14:val="none"/>
+        </w:rPr>
+        <w:t xml:space="preserve"> Include a screenshot below. </w:t>
       </w:r>
     </w:p>
     <w:p>
@@ -1154,10 +1189,6 @@
     <w:p>
       <w:pPr>
         <w:pStyle w:val="ListParagraph"/>
-        <w:numPr>
-          <w:ilvl w:val="0"/>
-          <w:numId w:val="11"/>
-        </w:numPr>
         <w:spacing w:line="264" w:lineRule="auto"/>
         <w:contextualSpacing w:val="0"/>
         <w:jc w:val="both"/>
@@ -1288,7 +1319,7 @@
         <w:pStyle w:val="PlainText"/>
         <w:numPr>
           <w:ilvl w:val="0"/>
-          <w:numId w:val="8"/>
+          <w:numId w:val="12"/>
         </w:numPr>
         <w:spacing w:after="240" w:line="264" w:lineRule="auto"/>
         <w:ind w:left="720"/>
@@ -1315,7 +1346,7 @@
         <w:pStyle w:val="PlainText"/>
         <w:numPr>
           <w:ilvl w:val="1"/>
-          <w:numId w:val="8"/>
+          <w:numId w:val="12"/>
         </w:numPr>
         <w:spacing w:after="240" w:line="264" w:lineRule="auto"/>
         <w:ind w:left="1170"/>
@@ -1342,7 +1373,7 @@
         <w:pStyle w:val="PlainText"/>
         <w:numPr>
           <w:ilvl w:val="1"/>
-          <w:numId w:val="8"/>
+          <w:numId w:val="12"/>
         </w:numPr>
         <w:spacing w:after="240" w:line="264" w:lineRule="auto"/>
         <w:ind w:left="1170"/>
@@ -1369,7 +1400,7 @@
         <w:pStyle w:val="PlainText"/>
         <w:numPr>
           <w:ilvl w:val="1"/>
-          <w:numId w:val="8"/>
+          <w:numId w:val="12"/>
         </w:numPr>
         <w:spacing w:after="240" w:line="264" w:lineRule="auto"/>
         <w:ind w:left="1170"/>
@@ -1396,7 +1427,7 @@
         <w:pStyle w:val="PlainText"/>
         <w:numPr>
           <w:ilvl w:val="1"/>
-          <w:numId w:val="8"/>
+          <w:numId w:val="12"/>
         </w:numPr>
         <w:spacing w:after="240" w:line="264" w:lineRule="auto"/>
         <w:ind w:left="1170"/>
@@ -1423,7 +1454,7 @@
         <w:pStyle w:val="PlainText"/>
         <w:numPr>
           <w:ilvl w:val="1"/>
-          <w:numId w:val="8"/>
+          <w:numId w:val="12"/>
         </w:numPr>
         <w:spacing w:after="240" w:line="264" w:lineRule="auto"/>
         <w:ind w:left="1170"/>
@@ -1450,7 +1481,7 @@
         <w:pStyle w:val="PlainText"/>
         <w:numPr>
           <w:ilvl w:val="1"/>
-          <w:numId w:val="8"/>
+          <w:numId w:val="12"/>
         </w:numPr>
         <w:spacing w:after="240" w:line="264" w:lineRule="auto"/>
         <w:ind w:left="1170"/>
@@ -1477,7 +1508,7 @@
         <w:pStyle w:val="PlainText"/>
         <w:numPr>
           <w:ilvl w:val="0"/>
-          <w:numId w:val="8"/>
+          <w:numId w:val="12"/>
         </w:numPr>
         <w:spacing w:after="240" w:line="264" w:lineRule="auto"/>
         <w:ind w:left="720"/>
@@ -1504,7 +1535,7 @@
         <w:pStyle w:val="PlainText"/>
         <w:numPr>
           <w:ilvl w:val="1"/>
-          <w:numId w:val="8"/>
+          <w:numId w:val="12"/>
         </w:numPr>
         <w:spacing w:after="240" w:line="264" w:lineRule="auto"/>
         <w:ind w:left="1170"/>
@@ -1531,7 +1562,7 @@
         <w:pStyle w:val="PlainText"/>
         <w:numPr>
           <w:ilvl w:val="1"/>
-          <w:numId w:val="8"/>
+          <w:numId w:val="12"/>
         </w:numPr>
         <w:spacing w:after="240" w:line="264" w:lineRule="auto"/>
         <w:ind w:left="1170"/>
@@ -1558,7 +1589,7 @@
         <w:pStyle w:val="PlainText"/>
         <w:numPr>
           <w:ilvl w:val="1"/>
-          <w:numId w:val="8"/>
+          <w:numId w:val="12"/>
         </w:numPr>
         <w:spacing w:after="240" w:line="264" w:lineRule="auto"/>
         <w:ind w:left="1170"/>
@@ -1585,7 +1616,7 @@
         <w:pStyle w:val="PlainText"/>
         <w:numPr>
           <w:ilvl w:val="1"/>
-          <w:numId w:val="8"/>
+          <w:numId w:val="12"/>
         </w:numPr>
         <w:spacing w:after="240" w:line="264" w:lineRule="auto"/>
         <w:ind w:left="1170"/>
@@ -1612,7 +1643,7 @@
         <w:pStyle w:val="PlainText"/>
         <w:numPr>
           <w:ilvl w:val="1"/>
-          <w:numId w:val="8"/>
+          <w:numId w:val="12"/>
         </w:numPr>
         <w:spacing w:after="240" w:line="264" w:lineRule="auto"/>
         <w:ind w:left="1170"/>
@@ -1639,7 +1670,7 @@
         <w:pStyle w:val="PlainText"/>
         <w:numPr>
           <w:ilvl w:val="1"/>
-          <w:numId w:val="8"/>
+          <w:numId w:val="12"/>
         </w:numPr>
         <w:spacing w:after="240" w:line="264" w:lineRule="auto"/>
         <w:ind w:left="1170"/>
@@ -1667,7 +1698,7 @@
         <w:pStyle w:val="PlainText"/>
         <w:numPr>
           <w:ilvl w:val="0"/>
-          <w:numId w:val="8"/>
+          <w:numId w:val="12"/>
         </w:numPr>
         <w:spacing w:after="240" w:line="264" w:lineRule="auto"/>
         <w:ind w:left="720"/>
@@ -1694,10 +1725,10 @@
         <w:pStyle w:val="PlainText"/>
         <w:numPr>
           <w:ilvl w:val="1"/>
-          <w:numId w:val="8"/>
+          <w:numId w:val="12"/>
         </w:numPr>
         <w:spacing w:after="240" w:line="264" w:lineRule="auto"/>
-        <w:ind w:left="1170"/>
+        <w:ind w:left="1170" w:hanging="450"/>
         <w:jc w:val="both"/>
         <w:rPr>
           <w:rFonts w:ascii="Times New Roman" w:eastAsia="Times New Roman" w:hAnsi="Times New Roman"/>
@@ -1721,10 +1752,10 @@
         <w:pStyle w:val="PlainText"/>
         <w:numPr>
           <w:ilvl w:val="1"/>
-          <w:numId w:val="8"/>
+          <w:numId w:val="12"/>
         </w:numPr>
         <w:spacing w:after="240" w:line="264" w:lineRule="auto"/>
-        <w:ind w:left="1170"/>
+        <w:ind w:left="1170" w:hanging="450"/>
         <w:jc w:val="both"/>
         <w:rPr>
           <w:rFonts w:ascii="Times New Roman" w:eastAsia="Times New Roman" w:hAnsi="Times New Roman"/>
@@ -1748,10 +1779,10 @@
         <w:pStyle w:val="PlainText"/>
         <w:numPr>
           <w:ilvl w:val="1"/>
-          <w:numId w:val="8"/>
+          <w:numId w:val="12"/>
         </w:numPr>
         <w:spacing w:after="240" w:line="264" w:lineRule="auto"/>
-        <w:ind w:left="1170"/>
+        <w:ind w:left="1170" w:hanging="450"/>
         <w:jc w:val="both"/>
         <w:rPr>
           <w:rFonts w:ascii="Times New Roman" w:eastAsia="Times New Roman" w:hAnsi="Times New Roman"/>
@@ -2322,6 +2353,92 @@
     </w:lvl>
   </w:abstractNum>
   <w:abstractNum w:abstractNumId="4" w15:restartNumberingAfterBreak="0">
+    <w:nsid w:val="1EF84E27"/>
+    <w:multiLevelType w:val="multilevel"/>
+    <w:tmpl w:val="CA8ACC7E"/>
+    <w:lvl w:ilvl="0">
+      <w:start w:val="1"/>
+      <w:numFmt w:val="decimal"/>
+      <w:lvlText w:val="%1."/>
+      <w:lvlJc w:val="left"/>
+      <w:pPr>
+        <w:ind w:left="360" w:hanging="360"/>
+      </w:pPr>
+    </w:lvl>
+    <w:lvl w:ilvl="1">
+      <w:start w:val="1"/>
+      <w:numFmt w:val="decimal"/>
+      <w:lvlText w:val="%1.%2."/>
+      <w:lvlJc w:val="left"/>
+      <w:pPr>
+        <w:ind w:left="792" w:hanging="432"/>
+      </w:pPr>
+    </w:lvl>
+    <w:lvl w:ilvl="2">
+      <w:start w:val="1"/>
+      <w:numFmt w:val="decimal"/>
+      <w:lvlText w:val="%1.%2.%3."/>
+      <w:lvlJc w:val="left"/>
+      <w:pPr>
+        <w:ind w:left="1224" w:hanging="504"/>
+      </w:pPr>
+    </w:lvl>
+    <w:lvl w:ilvl="3">
+      <w:start w:val="1"/>
+      <w:numFmt w:val="decimal"/>
+      <w:lvlText w:val="%1.%2.%3.%4."/>
+      <w:lvlJc w:val="left"/>
+      <w:pPr>
+        <w:ind w:left="1728" w:hanging="648"/>
+      </w:pPr>
+    </w:lvl>
+    <w:lvl w:ilvl="4">
+      <w:start w:val="1"/>
+      <w:numFmt w:val="decimal"/>
+      <w:lvlText w:val="%1.%2.%3.%4.%5."/>
+      <w:lvlJc w:val="left"/>
+      <w:pPr>
+        <w:ind w:left="2232" w:hanging="792"/>
+      </w:pPr>
+    </w:lvl>
+    <w:lvl w:ilvl="5">
+      <w:start w:val="1"/>
+      <w:numFmt w:val="decimal"/>
+      <w:lvlText w:val="%1.%2.%3.%4.%5.%6."/>
+      <w:lvlJc w:val="left"/>
+      <w:pPr>
+        <w:ind w:left="2736" w:hanging="936"/>
+      </w:pPr>
+    </w:lvl>
+    <w:lvl w:ilvl="6">
+      <w:start w:val="1"/>
+      <w:numFmt w:val="decimal"/>
+      <w:lvlText w:val="%1.%2.%3.%4.%5.%6.%7."/>
+      <w:lvlJc w:val="left"/>
+      <w:pPr>
+        <w:ind w:left="3240" w:hanging="1080"/>
+      </w:pPr>
+    </w:lvl>
+    <w:lvl w:ilvl="7">
+      <w:start w:val="1"/>
+      <w:numFmt w:val="decimal"/>
+      <w:lvlText w:val="%1.%2.%3.%4.%5.%6.%7.%8."/>
+      <w:lvlJc w:val="left"/>
+      <w:pPr>
+        <w:ind w:left="3744" w:hanging="1224"/>
+      </w:pPr>
+    </w:lvl>
+    <w:lvl w:ilvl="8">
+      <w:start w:val="1"/>
+      <w:numFmt w:val="decimal"/>
+      <w:lvlText w:val="%1.%2.%3.%4.%5.%6.%7.%8.%9."/>
+      <w:lvlJc w:val="left"/>
+      <w:pPr>
+        <w:ind w:left="4320" w:hanging="1440"/>
+      </w:pPr>
+    </w:lvl>
+  </w:abstractNum>
+  <w:abstractNum w:abstractNumId="5" w15:restartNumberingAfterBreak="0">
     <w:nsid w:val="211011A9"/>
     <w:multiLevelType w:val="hybridMultilevel"/>
     <w:tmpl w:val="5608FF0C"/>
@@ -2410,7 +2527,7 @@
       </w:pPr>
     </w:lvl>
   </w:abstractNum>
-  <w:abstractNum w:abstractNumId="5" w15:restartNumberingAfterBreak="0">
+  <w:abstractNum w:abstractNumId="6" w15:restartNumberingAfterBreak="0">
     <w:nsid w:val="2D5A0E49"/>
     <w:multiLevelType w:val="multilevel"/>
     <w:tmpl w:val="7F7E935E"/>
@@ -2523,7 +2640,7 @@
       </w:pPr>
     </w:lvl>
   </w:abstractNum>
-  <w:abstractNum w:abstractNumId="6" w15:restartNumberingAfterBreak="0">
+  <w:abstractNum w:abstractNumId="7" w15:restartNumberingAfterBreak="0">
     <w:nsid w:val="2E5A7EFF"/>
     <w:multiLevelType w:val="multilevel"/>
     <w:tmpl w:val="C6A6500A"/>
@@ -2636,7 +2753,7 @@
       </w:pPr>
     </w:lvl>
   </w:abstractNum>
-  <w:abstractNum w:abstractNumId="7" w15:restartNumberingAfterBreak="0">
+  <w:abstractNum w:abstractNumId="8" w15:restartNumberingAfterBreak="0">
     <w:nsid w:val="34F8556F"/>
     <w:multiLevelType w:val="multilevel"/>
     <w:tmpl w:val="978EB772"/>
@@ -2749,7 +2866,7 @@
       </w:pPr>
     </w:lvl>
   </w:abstractNum>
-  <w:abstractNum w:abstractNumId="8" w15:restartNumberingAfterBreak="0">
+  <w:abstractNum w:abstractNumId="9" w15:restartNumberingAfterBreak="0">
     <w:nsid w:val="34FA09C9"/>
     <w:multiLevelType w:val="multilevel"/>
     <w:tmpl w:val="31285556"/>
@@ -2862,7 +2979,7 @@
       </w:pPr>
     </w:lvl>
   </w:abstractNum>
-  <w:abstractNum w:abstractNumId="9" w15:restartNumberingAfterBreak="0">
+  <w:abstractNum w:abstractNumId="10" w15:restartNumberingAfterBreak="0">
     <w:nsid w:val="48E131E8"/>
     <w:multiLevelType w:val="hybridMultilevel"/>
     <w:tmpl w:val="863AEDA4"/>
@@ -2951,7 +3068,7 @@
       </w:pPr>
     </w:lvl>
   </w:abstractNum>
-  <w:abstractNum w:abstractNumId="10" w15:restartNumberingAfterBreak="0">
+  <w:abstractNum w:abstractNumId="11" w15:restartNumberingAfterBreak="0">
     <w:nsid w:val="63207E76"/>
     <w:multiLevelType w:val="multilevel"/>
     <w:tmpl w:val="6624F536"/>
@@ -3038,19 +3155,19 @@
     </w:lvl>
   </w:abstractNum>
   <w:num w:numId="1" w16cid:durableId="1112555872">
-    <w:abstractNumId w:val="5"/>
+    <w:abstractNumId w:val="6"/>
   </w:num>
   <w:num w:numId="2" w16cid:durableId="1594123088">
-    <w:abstractNumId w:val="6"/>
+    <w:abstractNumId w:val="7"/>
   </w:num>
   <w:num w:numId="3" w16cid:durableId="870456707">
     <w:abstractNumId w:val="3"/>
   </w:num>
   <w:num w:numId="4" w16cid:durableId="285815577">
-    <w:abstractNumId w:val="8"/>
+    <w:abstractNumId w:val="9"/>
   </w:num>
   <w:num w:numId="5" w16cid:durableId="1208109783">
-    <w:abstractNumId w:val="7"/>
+    <w:abstractNumId w:val="8"/>
   </w:num>
   <w:num w:numId="6" w16cid:durableId="1844851467">
     <w:abstractNumId w:val="0"/>
@@ -3059,16 +3176,19 @@
     <w:abstractNumId w:val="2"/>
   </w:num>
   <w:num w:numId="8" w16cid:durableId="616332698">
-    <w:abstractNumId w:val="10"/>
+    <w:abstractNumId w:val="11"/>
   </w:num>
   <w:num w:numId="9" w16cid:durableId="81295940">
-    <w:abstractNumId w:val="4"/>
+    <w:abstractNumId w:val="5"/>
   </w:num>
   <w:num w:numId="10" w16cid:durableId="89010447">
-    <w:abstractNumId w:val="9"/>
+    <w:abstractNumId w:val="10"/>
   </w:num>
   <w:num w:numId="11" w16cid:durableId="1865904937">
     <w:abstractNumId w:val="1"/>
+  </w:num>
+  <w:num w:numId="12" w16cid:durableId="1146970115">
+    <w:abstractNumId w:val="4"/>
   </w:num>
 </w:numbering>
 </file>

</xml_diff>

<commit_message>
Updates to deliverables for clarity, added text to the report
</commit_message>
<xml_diff>
--- a/Lab03Report.docx
+++ b/Lab03Report.docx
@@ -464,31 +464,7 @@
           <w:szCs w:val="24"/>
           <w14:ligatures w14:val="none"/>
         </w:rPr>
-        <w:t xml:space="preserve">reate a schematic or figure showing all external components connected to the TM4C123 board. You do not need to show hardware components on the TM4C123 </w:t>
-      </w:r>
-      <w:proofErr w:type="spellStart"/>
-      <w:r>
-        <w:rPr>
-          <w:rFonts w:ascii="Times New Roman" w:eastAsia="Times New Roman" w:hAnsi="Times New Roman" w:cs="Times New Roman"/>
-          <w:color w:val="000000"/>
-          <w:kern w:val="0"/>
-          <w:sz w:val="24"/>
-          <w:szCs w:val="24"/>
-          <w14:ligatures w14:val="none"/>
-        </w:rPr>
-        <w:t>LaunchPad</w:t>
-      </w:r>
-      <w:proofErr w:type="spellEnd"/>
-      <w:r>
-        <w:rPr>
-          <w:rFonts w:ascii="Times New Roman" w:eastAsia="Times New Roman" w:hAnsi="Times New Roman" w:cs="Times New Roman"/>
-          <w:color w:val="000000"/>
-          <w:kern w:val="0"/>
-          <w:sz w:val="24"/>
-          <w:szCs w:val="24"/>
-          <w14:ligatures w14:val="none"/>
-        </w:rPr>
-        <w:t xml:space="preserve"> board</w:t>
+        <w:t>reate a schematic or figure showing all external components connected to the TM4C123 board. You do not need to show hardware components on the TM4C123 LaunchPad board</w:t>
       </w:r>
       <w:r>
         <w:rPr>
@@ -1206,7 +1182,61 @@
           <w:sz w:val="24"/>
           <w:szCs w:val="24"/>
         </w:rPr>
-        <w:t xml:space="preserve">Include any changes to the Project Requirements Document from the Lab 3 Document below. At minimum, update sections 2.2 and 2.5 to reflect your lab. </w:t>
+        <w:t>Include any changes to the Project Requirements Document from the Lab 3 Document below.</w:t>
+      </w:r>
+      <w:r>
+        <w:rPr>
+          <w:rFonts w:ascii="Times New Roman" w:eastAsia="Times New Roman" w:hAnsi="Times New Roman"/>
+          <w:color w:val="000000"/>
+          <w:sz w:val="24"/>
+          <w:szCs w:val="24"/>
+        </w:rPr>
+        <w:t xml:space="preserve"> Note that a</w:t>
+      </w:r>
+      <w:r>
+        <w:rPr>
+          <w:rFonts w:ascii="Times New Roman" w:eastAsia="Times New Roman" w:hAnsi="Times New Roman"/>
+          <w:color w:val="000000"/>
+          <w:sz w:val="24"/>
+          <w:szCs w:val="24"/>
+        </w:rPr>
+        <w:t xml:space="preserve">t minimum, </w:t>
+      </w:r>
+      <w:r>
+        <w:rPr>
+          <w:rFonts w:ascii="Times New Roman" w:eastAsia="Times New Roman" w:hAnsi="Times New Roman"/>
+          <w:color w:val="000000"/>
+          <w:sz w:val="24"/>
+          <w:szCs w:val="24"/>
+        </w:rPr>
+        <w:t xml:space="preserve">you must </w:t>
+      </w:r>
+      <w:r>
+        <w:rPr>
+          <w:rFonts w:ascii="Times New Roman" w:eastAsia="Times New Roman" w:hAnsi="Times New Roman"/>
+          <w:color w:val="000000"/>
+          <w:sz w:val="24"/>
+          <w:szCs w:val="24"/>
+        </w:rPr>
+        <w:t xml:space="preserve">update sections 2.2 and 2.5 to reflect </w:t>
+      </w:r>
+      <w:r>
+        <w:rPr>
+          <w:rFonts w:ascii="Times New Roman" w:eastAsia="Times New Roman" w:hAnsi="Times New Roman"/>
+          <w:color w:val="000000"/>
+          <w:sz w:val="24"/>
+          <w:szCs w:val="24"/>
+        </w:rPr>
+        <w:t xml:space="preserve">the features of </w:t>
+      </w:r>
+      <w:r>
+        <w:rPr>
+          <w:rFonts w:ascii="Times New Roman" w:eastAsia="Times New Roman" w:hAnsi="Times New Roman"/>
+          <w:color w:val="000000"/>
+          <w:sz w:val="24"/>
+          <w:szCs w:val="24"/>
+        </w:rPr>
+        <w:t xml:space="preserve">your lab. </w:t>
       </w:r>
     </w:p>
     <w:p>

</xml_diff>